<commit_message>
final version of docs for iteration0
</commit_message>
<xml_diff>
--- a/doc/Iteration0/CS673_SPPP_Team4.docx
+++ b/doc/Iteration0/CS673_SPPP_Team4.docx
@@ -48,7 +48,7 @@
             <wp:extent cx="1133475" cy="847725"/>
             <wp:effectExtent b="0" l="0" r="0" t="0"/>
             <wp:wrapSquare wrapText="bothSides" distB="19050" distT="19050" distL="19050" distR="19050"/>
-            <wp:docPr id="1" name="image1.png"/>
+            <wp:docPr id="2" name="image1.png"/>
             <a:graphic>
               <a:graphicData uri="http://schemas.openxmlformats.org/drawingml/2006/picture">
                 <pic:pic>
@@ -120,7 +120,23 @@
           <w:u w:val="single"/>
           <w:rtl w:val="0"/>
         </w:rPr>
-        <w:t xml:space="preserve"> - E-Commerce Pharmacy</w:t>
+        <w:t xml:space="preserve"> - </w:t>
+      </w:r>
+      <w:r>
+        <w:rPr>
+          <w:b w:val="1"/>
+          <w:color w:val="ff0000"/>
+          <w:sz w:val="24"/>
+          <w:szCs w:val="24"/>
+          <w:u w:val="single"/>
+          <w:rtl w:val="0"/>
+        </w:rPr>
+        <w:t xml:space="preserve">Rxcellent</w:t>
+      </w:r>
+      <w:r>
+        <w:rPr>
+          <w:rtl w:val="0"/>
+        </w:rPr>
       </w:r>
     </w:p>
     <w:p>
@@ -558,8 +574,13 @@
             </w:pPr>
             <w:r>
               <w:rPr>
-                <w:rtl w:val="0"/>
-              </w:rPr>
+                <w:i w:val="1"/>
+                <w:sz w:val="24"/>
+                <w:szCs w:val="24"/>
+                <w:u w:val="single"/>
+                <w:rtl w:val="0"/>
+              </w:rPr>
+              <w:t xml:space="preserve">Zahit Odabas</w:t>
             </w:r>
           </w:p>
         </w:tc>
@@ -598,8 +619,12 @@
             </w:pPr>
             <w:r>
               <w:rPr>
-                <w:rtl w:val="0"/>
-              </w:rPr>
+                <w:sz w:val="24"/>
+                <w:szCs w:val="24"/>
+                <w:u w:val="single"/>
+                <w:rtl w:val="0"/>
+              </w:rPr>
+              <w:t xml:space="preserve">09-20-2022</w:t>
             </w:r>
           </w:p>
         </w:tc>
@@ -728,8 +753,13 @@
             </w:pPr>
             <w:r>
               <w:rPr>
-                <w:rtl w:val="0"/>
-              </w:rPr>
+                <w:i w:val="1"/>
+                <w:sz w:val="24"/>
+                <w:szCs w:val="24"/>
+                <w:u w:val="single"/>
+                <w:rtl w:val="0"/>
+              </w:rPr>
+              <w:t xml:space="preserve">Nivan Hanjura</w:t>
             </w:r>
           </w:p>
         </w:tc>
@@ -768,8 +798,12 @@
             </w:pPr>
             <w:r>
               <w:rPr>
-                <w:rtl w:val="0"/>
-              </w:rPr>
+                <w:sz w:val="24"/>
+                <w:szCs w:val="24"/>
+                <w:u w:val="single"/>
+                <w:rtl w:val="0"/>
+              </w:rPr>
+              <w:t xml:space="preserve">09-20-2022</w:t>
             </w:r>
           </w:p>
         </w:tc>
@@ -948,7 +982,7 @@
                 <w:u w:val="single"/>
                 <w:rtl w:val="0"/>
               </w:rPr>
-              <w:t xml:space="preserve">9/19/2022</w:t>
+              <w:t xml:space="preserve">9/20/2022</w:t>
             </w:r>
           </w:p>
         </w:tc>
@@ -1078,8 +1112,13 @@
             </w:pPr>
             <w:r>
               <w:rPr>
-                <w:rtl w:val="0"/>
-              </w:rPr>
+                <w:i w:val="1"/>
+                <w:sz w:val="24"/>
+                <w:szCs w:val="24"/>
+                <w:u w:val="single"/>
+                <w:rtl w:val="0"/>
+              </w:rPr>
+              <w:t xml:space="preserve">Chenfei Yu</w:t>
             </w:r>
           </w:p>
         </w:tc>
@@ -1118,8 +1157,12 @@
             </w:pPr>
             <w:r>
               <w:rPr>
-                <w:rtl w:val="0"/>
-              </w:rPr>
+                <w:sz w:val="24"/>
+                <w:szCs w:val="24"/>
+                <w:u w:val="single"/>
+                <w:rtl w:val="0"/>
+              </w:rPr>
+              <w:t xml:space="preserve">9/20/2022</w:t>
             </w:r>
           </w:p>
         </w:tc>
@@ -1251,8 +1294,13 @@
             </w:pPr>
             <w:r>
               <w:rPr>
-                <w:rtl w:val="0"/>
-              </w:rPr>
+                <w:i w:val="1"/>
+                <w:sz w:val="24"/>
+                <w:szCs w:val="24"/>
+                <w:u w:val="single"/>
+                <w:rtl w:val="0"/>
+              </w:rPr>
+              <w:t xml:space="preserve">Ignacio Joaquin Moral</w:t>
             </w:r>
           </w:p>
         </w:tc>
@@ -1292,8 +1340,12 @@
             </w:pPr>
             <w:r>
               <w:rPr>
-                <w:rtl w:val="0"/>
-              </w:rPr>
+                <w:sz w:val="24"/>
+                <w:szCs w:val="24"/>
+                <w:u w:val="single"/>
+                <w:rtl w:val="0"/>
+              </w:rPr>
+              <w:t xml:space="preserve">09-20-2022</w:t>
             </w:r>
           </w:p>
         </w:tc>
@@ -1444,6 +1496,16 @@
             </w:pPr>
             <w:r>
               <w:rPr>
+                <w:i w:val="1"/>
+                <w:sz w:val="24"/>
+                <w:szCs w:val="24"/>
+                <w:u w:val="single"/>
+                <w:rtl w:val="0"/>
+              </w:rPr>
+              <w:t xml:space="preserve">Youqing Shao</w:t>
+            </w:r>
+            <w:r>
+              <w:rPr>
                 <w:rtl w:val="0"/>
               </w:rPr>
             </w:r>
@@ -1491,6 +1553,15 @@
                 <w:vertAlign w:val="baseline"/>
               </w:rPr>
             </w:pPr>
+            <w:r>
+              <w:rPr>
+                <w:sz w:val="24"/>
+                <w:szCs w:val="24"/>
+                <w:u w:val="single"/>
+                <w:rtl w:val="0"/>
+              </w:rPr>
+              <w:t xml:space="preserve">09-20-2022</w:t>
+            </w:r>
             <w:r>
               <w:rPr>
                 <w:rtl w:val="0"/>
@@ -2427,13 +2498,8 @@
             </w:pPr>
             <w:r>
               <w:rPr>
-                <w:b w:val="1"/>
-                <w:sz w:val="24"/>
-                <w:szCs w:val="24"/>
-                <w:u w:val="single"/>
-                <w:rtl w:val="0"/>
-              </w:rPr>
-              <w:t xml:space="preserve">1</w:t>
+                <w:rtl w:val="0"/>
+              </w:rPr>
             </w:r>
           </w:p>
         </w:tc>
@@ -4010,7 +4076,7 @@
         <w:widowControl w:val="0"/>
         <w:numPr>
           <w:ilvl w:val="0"/>
-          <w:numId w:val="2"/>
+          <w:numId w:val="3"/>
         </w:numPr>
         <w:pBdr>
           <w:top w:space="0" w:sz="0" w:val="nil"/>
@@ -4067,7 +4133,7 @@
         <w:rPr>
           <w:rtl w:val="0"/>
         </w:rPr>
-        <w:t xml:space="preserve">We’re building an e-commerce pharmacy website that sells prescription medications. The motivation is to sell medicine to cut out the middleman directly to sick adults and teens with prescriptions without them having to go to a brick and mortar pharmacy. The basic functionality of the proposed software system would be that a customer will select a medication, present a prescription (optional) along with a legal form of identification (REAL ID or Passport - OR insurance), purchase, and ship the medication to their home address.. Possible technology stack to be used - JS, React, Mongo DB, Express &amp; Node.</w:t>
+        <w:t xml:space="preserve">We’re building an e-commerce pharmacy website called Rxcellent that sells prescription medications. The motivation is to sell medicine to cut out the middleman directly to sick adults and teens with prescriptions without them having to go to a brick and mortar pharmacy. The basic functionality of the proposed software system would be that a customer will select a medication, present a prescription (optional) along with a legal form of identification (REAL ID or Passport - OR insurance), purchase, and ship the medication to their home address.. Possible technology stack to be used - JS, React, Mongo DB, Express &amp; Node.</w:t>
       </w:r>
     </w:p>
     <w:p>
@@ -4091,7 +4157,7 @@
         <w:widowControl w:val="0"/>
         <w:numPr>
           <w:ilvl w:val="0"/>
-          <w:numId w:val="2"/>
+          <w:numId w:val="3"/>
         </w:numPr>
         <w:pBdr>
           <w:top w:space="0" w:sz="0" w:val="nil"/>
@@ -4156,18 +4222,22 @@
       </w:r>
       <w:r>
         <w:rPr>
-          <w:b w:val="1"/>
-          <w:shd w:fill="fff2cc" w:val="clear"/>
-          <w:rtl w:val="0"/>
-        </w:rPr>
-        <w:t xml:space="preserve"> </w:t>
-      </w:r>
-      <w:r>
-        <w:rPr>
-          <w:shd w:fill="fff2cc" w:val="clear"/>
-          <w:rtl w:val="0"/>
-        </w:rPr>
-        <w:t xml:space="preserve">Question for the team… is there anything that our software can offer that these sites can’t?</w:t>
+          <w:rtl w:val="0"/>
+        </w:rPr>
+        <w:t xml:space="preserve"> We don’t require a log in to get a prescription while other apps do.</w:t>
+      </w:r>
+    </w:p>
+    <w:p>
+      <w:pPr>
+        <w:pageBreakBefore w:val="0"/>
+        <w:widowControl w:val="0"/>
+        <w:ind w:left="720" w:firstLine="0"/>
+        <w:rPr/>
+      </w:pPr>
+      <w:r>
+        <w:rPr>
+          <w:rtl w:val="0"/>
+        </w:rPr>
       </w:r>
     </w:p>
     <w:p>
@@ -4198,10 +4268,9 @@
       </w:r>
       <w:r>
         <w:rPr>
-          <w:shd w:fill="fff2cc" w:val="clear"/>
-          <w:rtl w:val="0"/>
-        </w:rPr>
-        <w:t xml:space="preserve">Question for the team… is there anything that our software can offer that these sites can’t?</w:t>
+          <w:rtl w:val="0"/>
+        </w:rPr>
+        <w:t xml:space="preserve">We don’t require a log in to get a prescription while other apps do.</w:t>
       </w:r>
       <w:r>
         <w:rPr>
@@ -4231,7 +4300,7 @@
         <w:widowControl w:val="0"/>
         <w:numPr>
           <w:ilvl w:val="0"/>
-          <w:numId w:val="2"/>
+          <w:numId w:val="3"/>
         </w:numPr>
         <w:pBdr>
           <w:top w:space="0" w:sz="0" w:val="nil"/>
@@ -4256,311 +4325,6 @@
         <w:rPr>
           <w:rtl w:val="0"/>
         </w:rPr>
-      </w:r>
-    </w:p>
-    <w:p>
-      <w:pPr>
-        <w:pageBreakBefore w:val="0"/>
-        <w:numPr>
-          <w:ilvl w:val="1"/>
-          <w:numId w:val="2"/>
-        </w:numPr>
-        <w:pBdr>
-          <w:top w:space="0" w:sz="0" w:val="nil"/>
-          <w:left w:space="0" w:sz="0" w:val="nil"/>
-          <w:bottom w:space="0" w:sz="0" w:val="nil"/>
-          <w:right w:space="0" w:sz="0" w:val="nil"/>
-          <w:between w:space="0" w:sz="0" w:val="nil"/>
-        </w:pBdr>
-        <w:shd w:fill="auto" w:val="clear"/>
-        <w:ind w:left="1440" w:hanging="360"/>
-        <w:rPr/>
-      </w:pPr>
-      <w:r>
-        <w:rPr>
-          <w:rtl w:val="0"/>
-        </w:rPr>
-        <w:t xml:space="preserve">Functional Requirements</w:t>
-        <w:br w:type="textWrapping"/>
-      </w:r>
-      <w:r>
-        <w:rPr>
-          <w:rtl w:val="0"/>
-        </w:rPr>
-        <w:t xml:space="preserve">(For each functional requirement, please give a feature title and a brief description using the following format: </w:t>
-      </w:r>
-      <w:r>
-        <w:rPr>
-          <w:shd w:fill="ffe599" w:val="clear"/>
-          <w:rtl w:val="0"/>
-        </w:rPr>
-        <w:t xml:space="preserve">As (a role), I want to (action), so that (value).) </w:t>
-      </w:r>
-    </w:p>
-    <w:p>
-      <w:pPr>
-        <w:pageBreakBefore w:val="0"/>
-        <w:numPr>
-          <w:ilvl w:val="2"/>
-          <w:numId w:val="2"/>
-        </w:numPr>
-        <w:pBdr>
-          <w:top w:space="0" w:sz="0" w:val="nil"/>
-          <w:left w:space="0" w:sz="0" w:val="nil"/>
-          <w:bottom w:space="0" w:sz="0" w:val="nil"/>
-          <w:right w:space="0" w:sz="0" w:val="nil"/>
-          <w:between w:space="0" w:sz="0" w:val="nil"/>
-        </w:pBdr>
-        <w:shd w:fill="auto" w:val="clear"/>
-        <w:ind w:left="2160" w:hanging="360"/>
-        <w:rPr>
-          <w:u w:val="none"/>
-        </w:rPr>
-      </w:pPr>
-      <w:r>
-        <w:rPr>
-          <w:rtl w:val="0"/>
-        </w:rPr>
-        <w:t xml:space="preserve">Essential Features (the core features that you definitely need to finish):</w:t>
-      </w:r>
-    </w:p>
-    <w:p>
-      <w:pPr>
-        <w:pageBreakBefore w:val="0"/>
-        <w:pBdr>
-          <w:top w:space="0" w:sz="0" w:val="nil"/>
-          <w:left w:space="0" w:sz="0" w:val="nil"/>
-          <w:bottom w:space="0" w:sz="0" w:val="nil"/>
-          <w:right w:space="0" w:sz="0" w:val="nil"/>
-          <w:between w:space="0" w:sz="0" w:val="nil"/>
-        </w:pBdr>
-        <w:shd w:fill="auto" w:val="clear"/>
-        <w:ind w:left="2160" w:firstLine="0"/>
-        <w:rPr/>
-      </w:pPr>
-      <w:r>
-        <w:rPr>
-          <w:rtl w:val="0"/>
-        </w:rPr>
-        <w:t xml:space="preserve">(For each essential features, please give a rough estimation in terms of person hours or an range of person hours - these features MUST be done by end of semester)</w:t>
-      </w:r>
-    </w:p>
-    <w:p>
-      <w:pPr>
-        <w:pageBreakBefore w:val="0"/>
-        <w:numPr>
-          <w:ilvl w:val="2"/>
-          <w:numId w:val="2"/>
-        </w:numPr>
-        <w:pBdr>
-          <w:top w:space="0" w:sz="0" w:val="nil"/>
-          <w:left w:space="0" w:sz="0" w:val="nil"/>
-          <w:bottom w:space="0" w:sz="0" w:val="nil"/>
-          <w:right w:space="0" w:sz="0" w:val="nil"/>
-          <w:between w:space="0" w:sz="0" w:val="nil"/>
-        </w:pBdr>
-        <w:shd w:fill="auto" w:val="clear"/>
-        <w:ind w:left="2160" w:hanging="360"/>
-        <w:rPr>
-          <w:u w:val="none"/>
-        </w:rPr>
-      </w:pPr>
-      <w:r>
-        <w:rPr>
-          <w:rtl w:val="0"/>
-        </w:rPr>
-        <w:t xml:space="preserve">Desirable Features (the nice features that you really want to have too - some may be completed by end of semester):</w:t>
-      </w:r>
-    </w:p>
-    <w:p>
-      <w:pPr>
-        <w:pageBreakBefore w:val="0"/>
-        <w:numPr>
-          <w:ilvl w:val="2"/>
-          <w:numId w:val="2"/>
-        </w:numPr>
-        <w:pBdr>
-          <w:top w:space="0" w:sz="0" w:val="nil"/>
-          <w:left w:space="0" w:sz="0" w:val="nil"/>
-          <w:bottom w:space="0" w:sz="0" w:val="nil"/>
-          <w:right w:space="0" w:sz="0" w:val="nil"/>
-          <w:between w:space="0" w:sz="0" w:val="nil"/>
-        </w:pBdr>
-        <w:shd w:fill="auto" w:val="clear"/>
-        <w:ind w:left="2160" w:hanging="360"/>
-        <w:rPr>
-          <w:u w:val="none"/>
-        </w:rPr>
-      </w:pPr>
-      <w:r>
-        <w:rPr>
-          <w:rtl w:val="0"/>
-        </w:rPr>
-        <w:t xml:space="preserve">Optional Features (additional cool features that you want to have if there is time - ok if optional features weren’t implemented by end of semester):</w:t>
-      </w:r>
-    </w:p>
-    <w:p>
-      <w:pPr>
-        <w:pageBreakBefore w:val="0"/>
-        <w:numPr>
-          <w:ilvl w:val="2"/>
-          <w:numId w:val="2"/>
-        </w:numPr>
-        <w:pBdr>
-          <w:top w:space="0" w:sz="0" w:val="nil"/>
-          <w:left w:space="0" w:sz="0" w:val="nil"/>
-          <w:bottom w:space="0" w:sz="0" w:val="nil"/>
-          <w:right w:space="0" w:sz="0" w:val="nil"/>
-          <w:between w:space="0" w:sz="0" w:val="nil"/>
-        </w:pBdr>
-        <w:shd w:fill="auto" w:val="clear"/>
-        <w:ind w:left="2160" w:hanging="360"/>
-        <w:rPr>
-          <w:u w:val="none"/>
-        </w:rPr>
-      </w:pPr>
-      <w:r>
-        <w:rPr>
-          <w:rtl w:val="0"/>
-        </w:rPr>
-        <w:t xml:space="preserve">Existing Features (delete this item if your project starts from scratch):</w:t>
-      </w:r>
-    </w:p>
-    <w:p>
-      <w:pPr>
-        <w:pageBreakBefore w:val="0"/>
-        <w:numPr>
-          <w:ilvl w:val="2"/>
-          <w:numId w:val="2"/>
-        </w:numPr>
-        <w:pBdr>
-          <w:top w:space="0" w:sz="0" w:val="nil"/>
-          <w:left w:space="0" w:sz="0" w:val="nil"/>
-          <w:bottom w:space="0" w:sz="0" w:val="nil"/>
-          <w:right w:space="0" w:sz="0" w:val="nil"/>
-          <w:between w:space="0" w:sz="0" w:val="nil"/>
-        </w:pBdr>
-        <w:shd w:fill="auto" w:val="clear"/>
-        <w:ind w:left="2160" w:hanging="360"/>
-        <w:rPr>
-          <w:u w:val="none"/>
-        </w:rPr>
-      </w:pPr>
-      <w:r>
-        <w:rPr>
-          <w:rtl w:val="0"/>
-        </w:rPr>
-      </w:r>
-    </w:p>
-    <w:p>
-      <w:pPr>
-        <w:pageBreakBefore w:val="0"/>
-        <w:pBdr>
-          <w:top w:space="0" w:sz="0" w:val="nil"/>
-          <w:left w:space="0" w:sz="0" w:val="nil"/>
-          <w:bottom w:space="0" w:sz="0" w:val="nil"/>
-          <w:right w:space="0" w:sz="0" w:val="nil"/>
-          <w:between w:space="0" w:sz="0" w:val="nil"/>
-        </w:pBdr>
-        <w:shd w:fill="auto" w:val="clear"/>
-        <w:rPr/>
-      </w:pPr>
-      <w:r>
-        <w:rPr>
-          <w:rtl w:val="0"/>
-        </w:rPr>
-      </w:r>
-    </w:p>
-    <w:p>
-      <w:pPr>
-        <w:pageBreakBefore w:val="0"/>
-        <w:numPr>
-          <w:ilvl w:val="1"/>
-          <w:numId w:val="2"/>
-        </w:numPr>
-        <w:pBdr>
-          <w:top w:space="0" w:sz="0" w:val="nil"/>
-          <w:left w:space="0" w:sz="0" w:val="nil"/>
-          <w:bottom w:space="0" w:sz="0" w:val="nil"/>
-          <w:right w:space="0" w:sz="0" w:val="nil"/>
-          <w:between w:space="0" w:sz="0" w:val="nil"/>
-        </w:pBdr>
-        <w:shd w:fill="auto" w:val="clear"/>
-        <w:ind w:left="1440" w:hanging="360"/>
-        <w:rPr>
-          <w:u w:val="none"/>
-        </w:rPr>
-      </w:pPr>
-      <w:r>
-        <w:rPr>
-          <w:rtl w:val="0"/>
-        </w:rPr>
-        <w:t xml:space="preserve">Nonfunctional Requirements</w:t>
-      </w:r>
-    </w:p>
-    <w:p>
-      <w:pPr>
-        <w:pageBreakBefore w:val="0"/>
-        <w:numPr>
-          <w:ilvl w:val="2"/>
-          <w:numId w:val="2"/>
-        </w:numPr>
-        <w:pBdr>
-          <w:top w:space="0" w:sz="0" w:val="nil"/>
-          <w:left w:space="0" w:sz="0" w:val="nil"/>
-          <w:bottom w:space="0" w:sz="0" w:val="nil"/>
-          <w:right w:space="0" w:sz="0" w:val="nil"/>
-          <w:between w:space="0" w:sz="0" w:val="nil"/>
-        </w:pBdr>
-        <w:shd w:fill="auto" w:val="clear"/>
-        <w:ind w:left="2160" w:hanging="360"/>
-        <w:rPr>
-          <w:u w:val="none"/>
-        </w:rPr>
-      </w:pPr>
-      <w:r>
-        <w:rPr>
-          <w:rtl w:val="0"/>
-        </w:rPr>
-        <w:t xml:space="preserve">Security requirements</w:t>
-      </w:r>
-    </w:p>
-    <w:p>
-      <w:pPr>
-        <w:pageBreakBefore w:val="0"/>
-        <w:pBdr>
-          <w:top w:space="0" w:sz="0" w:val="nil"/>
-          <w:left w:space="0" w:sz="0" w:val="nil"/>
-          <w:bottom w:space="0" w:sz="0" w:val="nil"/>
-          <w:right w:space="0" w:sz="0" w:val="nil"/>
-          <w:between w:space="0" w:sz="0" w:val="nil"/>
-        </w:pBdr>
-        <w:shd w:fill="auto" w:val="clear"/>
-        <w:rPr/>
-      </w:pPr>
-      <w:r>
-        <w:rPr>
-          <w:rtl w:val="0"/>
-        </w:rPr>
-      </w:r>
-    </w:p>
-    <w:p>
-      <w:pPr>
-        <w:pStyle w:val="Heading2"/>
-        <w:numPr>
-          <w:ilvl w:val="0"/>
-          <w:numId w:val="3"/>
-        </w:numPr>
-        <w:ind w:left="1440" w:hanging="360"/>
-        <w:rPr/>
-      </w:pPr>
-      <w:bookmarkStart w:colFirst="0" w:colLast="0" w:name="_cnuymarndvbf" w:id="3"/>
-      <w:bookmarkEnd w:id="3"/>
-      <w:r>
-        <w:rPr>
-          <w:rtl w:val="0"/>
-        </w:rPr>
-        <w:t xml:space="preserve">Functional Requirements:</w:t>
       </w:r>
     </w:p>
     <w:p>
@@ -4578,6 +4342,45 @@
           <w:between w:space="0" w:sz="0" w:val="nil"/>
         </w:pBdr>
         <w:shd w:fill="auto" w:val="clear"/>
+        <w:ind w:left="1440" w:hanging="360"/>
+        <w:rPr/>
+      </w:pPr>
+      <w:r>
+        <w:rPr>
+          <w:rtl w:val="0"/>
+        </w:rPr>
+        <w:t xml:space="preserve">Functional Requirements</w:t>
+        <w:br w:type="textWrapping"/>
+      </w:r>
+      <w:r>
+        <w:rPr>
+          <w:rtl w:val="0"/>
+        </w:rPr>
+        <w:t xml:space="preserve">(For each functional requirement, please give a feature title and a brief description using the following format: </w:t>
+      </w:r>
+      <w:r>
+        <w:rPr>
+          <w:shd w:fill="ffe599" w:val="clear"/>
+          <w:rtl w:val="0"/>
+        </w:rPr>
+        <w:t xml:space="preserve">As (a role), I want to (action), so that (value).) </w:t>
+      </w:r>
+    </w:p>
+    <w:p>
+      <w:pPr>
+        <w:pageBreakBefore w:val="0"/>
+        <w:numPr>
+          <w:ilvl w:val="2"/>
+          <w:numId w:val="3"/>
+        </w:numPr>
+        <w:pBdr>
+          <w:top w:space="0" w:sz="0" w:val="nil"/>
+          <w:left w:space="0" w:sz="0" w:val="nil"/>
+          <w:bottom w:space="0" w:sz="0" w:val="nil"/>
+          <w:right w:space="0" w:sz="0" w:val="nil"/>
+          <w:between w:space="0" w:sz="0" w:val="nil"/>
+        </w:pBdr>
+        <w:shd w:fill="auto" w:val="clear"/>
         <w:ind w:left="2160" w:hanging="360"/>
         <w:rPr>
           <w:u w:val="none"/>
@@ -4587,7 +4390,154 @@
         <w:rPr>
           <w:rtl w:val="0"/>
         </w:rPr>
-        <w:t xml:space="preserve">As a person with a disease, I want to be able to order prescription medicine online so that I don’t need to walk to the store every time.</w:t>
+        <w:t xml:space="preserve">Essential Features (the core features that you definitely need to finish):</w:t>
+      </w:r>
+    </w:p>
+    <w:p>
+      <w:pPr>
+        <w:pageBreakBefore w:val="0"/>
+        <w:pBdr>
+          <w:top w:space="0" w:sz="0" w:val="nil"/>
+          <w:left w:space="0" w:sz="0" w:val="nil"/>
+          <w:bottom w:space="0" w:sz="0" w:val="nil"/>
+          <w:right w:space="0" w:sz="0" w:val="nil"/>
+          <w:between w:space="0" w:sz="0" w:val="nil"/>
+        </w:pBdr>
+        <w:shd w:fill="auto" w:val="clear"/>
+        <w:ind w:left="2160" w:firstLine="0"/>
+        <w:rPr/>
+      </w:pPr>
+      <w:r>
+        <w:rPr>
+          <w:rtl w:val="0"/>
+        </w:rPr>
+        <w:t xml:space="preserve">(For each essential features, please give a rough estimation in terms of person hours or an range of person hours - these features MUST be done by end of semester)</w:t>
+      </w:r>
+    </w:p>
+    <w:p>
+      <w:pPr>
+        <w:pageBreakBefore w:val="0"/>
+        <w:numPr>
+          <w:ilvl w:val="2"/>
+          <w:numId w:val="3"/>
+        </w:numPr>
+        <w:pBdr>
+          <w:top w:space="0" w:sz="0" w:val="nil"/>
+          <w:left w:space="0" w:sz="0" w:val="nil"/>
+          <w:bottom w:space="0" w:sz="0" w:val="nil"/>
+          <w:right w:space="0" w:sz="0" w:val="nil"/>
+          <w:between w:space="0" w:sz="0" w:val="nil"/>
+        </w:pBdr>
+        <w:shd w:fill="auto" w:val="clear"/>
+        <w:ind w:left="2160" w:hanging="360"/>
+        <w:rPr>
+          <w:u w:val="none"/>
+        </w:rPr>
+      </w:pPr>
+      <w:r>
+        <w:rPr>
+          <w:rtl w:val="0"/>
+        </w:rPr>
+        <w:t xml:space="preserve">Desirable Features (the nice features that you really want to have too - some may be completed by end of semester):</w:t>
+      </w:r>
+    </w:p>
+    <w:p>
+      <w:pPr>
+        <w:pageBreakBefore w:val="0"/>
+        <w:numPr>
+          <w:ilvl w:val="2"/>
+          <w:numId w:val="3"/>
+        </w:numPr>
+        <w:pBdr>
+          <w:top w:space="0" w:sz="0" w:val="nil"/>
+          <w:left w:space="0" w:sz="0" w:val="nil"/>
+          <w:bottom w:space="0" w:sz="0" w:val="nil"/>
+          <w:right w:space="0" w:sz="0" w:val="nil"/>
+          <w:between w:space="0" w:sz="0" w:val="nil"/>
+        </w:pBdr>
+        <w:shd w:fill="auto" w:val="clear"/>
+        <w:ind w:left="2160" w:hanging="360"/>
+        <w:rPr>
+          <w:u w:val="none"/>
+        </w:rPr>
+      </w:pPr>
+      <w:r>
+        <w:rPr>
+          <w:rtl w:val="0"/>
+        </w:rPr>
+        <w:t xml:space="preserve">Optional Features (additional cool features that you want to have if there is time - ok if optional features weren’t implemented by end of semester):</w:t>
+      </w:r>
+    </w:p>
+    <w:p>
+      <w:pPr>
+        <w:pageBreakBefore w:val="0"/>
+        <w:numPr>
+          <w:ilvl w:val="2"/>
+          <w:numId w:val="3"/>
+        </w:numPr>
+        <w:pBdr>
+          <w:top w:space="0" w:sz="0" w:val="nil"/>
+          <w:left w:space="0" w:sz="0" w:val="nil"/>
+          <w:bottom w:space="0" w:sz="0" w:val="nil"/>
+          <w:right w:space="0" w:sz="0" w:val="nil"/>
+          <w:between w:space="0" w:sz="0" w:val="nil"/>
+        </w:pBdr>
+        <w:shd w:fill="auto" w:val="clear"/>
+        <w:ind w:left="2160" w:hanging="360"/>
+        <w:rPr>
+          <w:u w:val="none"/>
+        </w:rPr>
+      </w:pPr>
+      <w:r>
+        <w:rPr>
+          <w:rtl w:val="0"/>
+        </w:rPr>
+        <w:t xml:space="preserve">Existing Features (delete this item if your project starts from scratch):</w:t>
+      </w:r>
+    </w:p>
+    <w:p>
+      <w:pPr>
+        <w:pageBreakBefore w:val="0"/>
+        <w:numPr>
+          <w:ilvl w:val="2"/>
+          <w:numId w:val="3"/>
+        </w:numPr>
+        <w:pBdr>
+          <w:top w:space="0" w:sz="0" w:val="nil"/>
+          <w:left w:space="0" w:sz="0" w:val="nil"/>
+          <w:bottom w:space="0" w:sz="0" w:val="nil"/>
+          <w:right w:space="0" w:sz="0" w:val="nil"/>
+          <w:between w:space="0" w:sz="0" w:val="nil"/>
+        </w:pBdr>
+        <w:shd w:fill="auto" w:val="clear"/>
+        <w:ind w:left="2160" w:hanging="360"/>
+        <w:rPr>
+          <w:u w:val="none"/>
+        </w:rPr>
+      </w:pPr>
+      <w:r>
+        <w:rPr>
+          <w:rtl w:val="0"/>
+        </w:rPr>
+      </w:r>
+    </w:p>
+    <w:p>
+      <w:pPr>
+        <w:pageBreakBefore w:val="0"/>
+        <w:pBdr>
+          <w:top w:space="0" w:sz="0" w:val="nil"/>
+          <w:left w:space="0" w:sz="0" w:val="nil"/>
+          <w:bottom w:space="0" w:sz="0" w:val="nil"/>
+          <w:right w:space="0" w:sz="0" w:val="nil"/>
+          <w:between w:space="0" w:sz="0" w:val="nil"/>
+        </w:pBdr>
+        <w:shd w:fill="auto" w:val="clear"/>
+        <w:rPr/>
+      </w:pPr>
+      <w:r>
+        <w:rPr>
+          <w:rtl w:val="0"/>
+        </w:rPr>
       </w:r>
     </w:p>
     <w:p>
@@ -4605,6 +4555,33 @@
           <w:between w:space="0" w:sz="0" w:val="nil"/>
         </w:pBdr>
         <w:shd w:fill="auto" w:val="clear"/>
+        <w:ind w:left="1440" w:hanging="360"/>
+        <w:rPr>
+          <w:u w:val="none"/>
+        </w:rPr>
+      </w:pPr>
+      <w:r>
+        <w:rPr>
+          <w:rtl w:val="0"/>
+        </w:rPr>
+        <w:t xml:space="preserve">Nonfunctional Requirements</w:t>
+      </w:r>
+    </w:p>
+    <w:p>
+      <w:pPr>
+        <w:pageBreakBefore w:val="0"/>
+        <w:numPr>
+          <w:ilvl w:val="2"/>
+          <w:numId w:val="3"/>
+        </w:numPr>
+        <w:pBdr>
+          <w:top w:space="0" w:sz="0" w:val="nil"/>
+          <w:left w:space="0" w:sz="0" w:val="nil"/>
+          <w:bottom w:space="0" w:sz="0" w:val="nil"/>
+          <w:right w:space="0" w:sz="0" w:val="nil"/>
+          <w:between w:space="0" w:sz="0" w:val="nil"/>
+        </w:pBdr>
+        <w:shd w:fill="auto" w:val="clear"/>
         <w:ind w:left="2160" w:hanging="360"/>
         <w:rPr>
           <w:u w:val="none"/>
@@ -4614,12 +4591,574 @@
         <w:rPr>
           <w:rtl w:val="0"/>
         </w:rPr>
+        <w:t xml:space="preserve">Security requirements</w:t>
+      </w:r>
+    </w:p>
+    <w:p>
+      <w:pPr>
+        <w:pageBreakBefore w:val="0"/>
+        <w:pBdr>
+          <w:top w:space="0" w:sz="0" w:val="nil"/>
+          <w:left w:space="0" w:sz="0" w:val="nil"/>
+          <w:bottom w:space="0" w:sz="0" w:val="nil"/>
+          <w:right w:space="0" w:sz="0" w:val="nil"/>
+          <w:between w:space="0" w:sz="0" w:val="nil"/>
+        </w:pBdr>
+        <w:shd w:fill="auto" w:val="clear"/>
+        <w:rPr/>
+      </w:pPr>
+      <w:r>
+        <w:rPr>
+          <w:rtl w:val="0"/>
+        </w:rPr>
+      </w:r>
+    </w:p>
+    <w:p>
+      <w:pPr>
+        <w:pStyle w:val="Heading2"/>
+        <w:numPr>
+          <w:ilvl w:val="0"/>
+          <w:numId w:val="4"/>
+        </w:numPr>
+        <w:ind w:left="1440" w:hanging="360"/>
+        <w:rPr/>
+      </w:pPr>
+      <w:bookmarkStart w:colFirst="0" w:colLast="0" w:name="_cnuymarndvbf" w:id="3"/>
+      <w:bookmarkEnd w:id="3"/>
+      <w:r>
+        <w:rPr>
+          <w:rtl w:val="0"/>
+        </w:rPr>
+        <w:t xml:space="preserve">Functional Requirements:</w:t>
+      </w:r>
+    </w:p>
+    <w:p>
+      <w:pPr>
+        <w:pageBreakBefore w:val="0"/>
+        <w:numPr>
+          <w:ilvl w:val="1"/>
+          <w:numId w:val="4"/>
+        </w:numPr>
+        <w:pBdr>
+          <w:top w:space="0" w:sz="0" w:val="nil"/>
+          <w:left w:space="0" w:sz="0" w:val="nil"/>
+          <w:bottom w:space="0" w:sz="0" w:val="nil"/>
+          <w:right w:space="0" w:sz="0" w:val="nil"/>
+          <w:between w:space="0" w:sz="0" w:val="nil"/>
+        </w:pBdr>
+        <w:shd w:fill="auto" w:val="clear"/>
+        <w:ind w:left="2160" w:hanging="360"/>
+        <w:rPr>
+          <w:u w:val="none"/>
+        </w:rPr>
+      </w:pPr>
+      <w:r>
+        <w:rPr>
+          <w:rtl w:val="0"/>
+        </w:rPr>
+        <w:t xml:space="preserve">As a person with a disease, I want to be able to order prescription medicine online so that I don’t need to walk to the store every time.</w:t>
+      </w:r>
+    </w:p>
+    <w:p>
+      <w:pPr>
+        <w:pageBreakBefore w:val="0"/>
+        <w:numPr>
+          <w:ilvl w:val="1"/>
+          <w:numId w:val="4"/>
+        </w:numPr>
+        <w:pBdr>
+          <w:top w:space="0" w:sz="0" w:val="nil"/>
+          <w:left w:space="0" w:sz="0" w:val="nil"/>
+          <w:bottom w:space="0" w:sz="0" w:val="nil"/>
+          <w:right w:space="0" w:sz="0" w:val="nil"/>
+          <w:between w:space="0" w:sz="0" w:val="nil"/>
+        </w:pBdr>
+        <w:shd w:fill="auto" w:val="clear"/>
+        <w:ind w:left="2160" w:hanging="360"/>
+        <w:rPr>
+          <w:u w:val="none"/>
+        </w:rPr>
+      </w:pPr>
+      <w:r>
+        <w:rPr>
+          <w:rtl w:val="0"/>
+        </w:rPr>
         <w:t xml:space="preserve">As a person with a need for prescription medicine, I want to be able to order prescriptions online so that I always have them in reserve.</w:t>
       </w:r>
     </w:p>
     <w:p>
       <w:pPr>
         <w:pageBreakBefore w:val="0"/>
+        <w:numPr>
+          <w:ilvl w:val="1"/>
+          <w:numId w:val="4"/>
+        </w:numPr>
+        <w:pBdr>
+          <w:top w:space="0" w:sz="0" w:val="nil"/>
+          <w:left w:space="0" w:sz="0" w:val="nil"/>
+          <w:bottom w:space="0" w:sz="0" w:val="nil"/>
+          <w:right w:space="0" w:sz="0" w:val="nil"/>
+          <w:between w:space="0" w:sz="0" w:val="nil"/>
+        </w:pBdr>
+        <w:shd w:fill="auto" w:val="clear"/>
+        <w:ind w:left="2160" w:hanging="360"/>
+        <w:rPr>
+          <w:u w:val="none"/>
+        </w:rPr>
+      </w:pPr>
+      <w:r>
+        <w:rPr>
+          <w:rtl w:val="0"/>
+        </w:rPr>
+        <w:t xml:space="preserve">As a customer, I want to be able to register my prescription so that I don’t have to have it with me every time I order medicine.</w:t>
+      </w:r>
+    </w:p>
+    <w:p>
+      <w:pPr>
+        <w:pageBreakBefore w:val="0"/>
+        <w:numPr>
+          <w:ilvl w:val="2"/>
+          <w:numId w:val="4"/>
+        </w:numPr>
+        <w:pBdr>
+          <w:top w:space="0" w:sz="0" w:val="nil"/>
+          <w:left w:space="0" w:sz="0" w:val="nil"/>
+          <w:bottom w:space="0" w:sz="0" w:val="nil"/>
+          <w:right w:space="0" w:sz="0" w:val="nil"/>
+          <w:between w:space="0" w:sz="0" w:val="nil"/>
+        </w:pBdr>
+        <w:shd w:fill="auto" w:val="clear"/>
+        <w:ind w:left="2880" w:hanging="360"/>
+        <w:rPr>
+          <w:u w:val="none"/>
+        </w:rPr>
+      </w:pPr>
+      <w:r>
+        <w:rPr>
+          <w:rtl w:val="0"/>
+        </w:rPr>
+        <w:t xml:space="preserve">As a user, I want to be able to register with a secure log-in so that I don’t need to register multiple times</w:t>
+      </w:r>
+    </w:p>
+    <w:p>
+      <w:pPr>
+        <w:pageBreakBefore w:val="0"/>
+        <w:numPr>
+          <w:ilvl w:val="1"/>
+          <w:numId w:val="4"/>
+        </w:numPr>
+        <w:pBdr>
+          <w:top w:space="0" w:sz="0" w:val="nil"/>
+          <w:left w:space="0" w:sz="0" w:val="nil"/>
+          <w:bottom w:space="0" w:sz="0" w:val="nil"/>
+          <w:right w:space="0" w:sz="0" w:val="nil"/>
+          <w:between w:space="0" w:sz="0" w:val="nil"/>
+        </w:pBdr>
+        <w:shd w:fill="auto" w:val="clear"/>
+        <w:ind w:left="2160" w:hanging="360"/>
+        <w:rPr>
+          <w:u w:val="none"/>
+        </w:rPr>
+      </w:pPr>
+      <w:r>
+        <w:rPr>
+          <w:rtl w:val="0"/>
+        </w:rPr>
+        <w:t xml:space="preserve">As a hospital worker, I want users to be registered before buying prescription medicine so that we’re not selling medicine to people that don’t deserve it.</w:t>
+      </w:r>
+    </w:p>
+    <w:p>
+      <w:pPr>
+        <w:pageBreakBefore w:val="0"/>
+        <w:numPr>
+          <w:ilvl w:val="1"/>
+          <w:numId w:val="4"/>
+        </w:numPr>
+        <w:pBdr>
+          <w:top w:space="0" w:sz="0" w:val="nil"/>
+          <w:left w:space="0" w:sz="0" w:val="nil"/>
+          <w:bottom w:space="0" w:sz="0" w:val="nil"/>
+          <w:right w:space="0" w:sz="0" w:val="nil"/>
+          <w:between w:space="0" w:sz="0" w:val="nil"/>
+        </w:pBdr>
+        <w:shd w:fill="auto" w:val="clear"/>
+        <w:ind w:left="2160" w:hanging="360"/>
+        <w:rPr>
+          <w:u w:val="none"/>
+        </w:rPr>
+      </w:pPr>
+      <w:r>
+        <w:rPr>
+          <w:rtl w:val="0"/>
+        </w:rPr>
+        <w:t xml:space="preserve">As a security expert, I want the software to be key-locked so that people can log-in easily, but others can’t enter.</w:t>
+      </w:r>
+    </w:p>
+    <w:p>
+      <w:pPr>
+        <w:pageBreakBefore w:val="0"/>
+        <w:numPr>
+          <w:ilvl w:val="1"/>
+          <w:numId w:val="4"/>
+        </w:numPr>
+        <w:pBdr>
+          <w:top w:space="0" w:sz="0" w:val="nil"/>
+          <w:left w:space="0" w:sz="0" w:val="nil"/>
+          <w:bottom w:space="0" w:sz="0" w:val="nil"/>
+          <w:right w:space="0" w:sz="0" w:val="nil"/>
+          <w:between w:space="0" w:sz="0" w:val="nil"/>
+        </w:pBdr>
+        <w:shd w:fill="auto" w:val="clear"/>
+        <w:ind w:left="2160" w:hanging="360"/>
+        <w:rPr>
+          <w:u w:val="none"/>
+        </w:rPr>
+      </w:pPr>
+      <w:r>
+        <w:rPr>
+          <w:rtl w:val="0"/>
+        </w:rPr>
+        <w:t xml:space="preserve">As a hospital worker, I want to have an administration panel so that I can accept or reject the users, depending on the prescription condition.</w:t>
+      </w:r>
+    </w:p>
+    <w:p>
+      <w:pPr>
+        <w:pageBreakBefore w:val="0"/>
+        <w:pBdr>
+          <w:top w:space="0" w:sz="0" w:val="nil"/>
+          <w:left w:space="0" w:sz="0" w:val="nil"/>
+          <w:bottom w:space="0" w:sz="0" w:val="nil"/>
+          <w:right w:space="0" w:sz="0" w:val="nil"/>
+          <w:between w:space="0" w:sz="0" w:val="nil"/>
+        </w:pBdr>
+        <w:shd w:fill="auto" w:val="clear"/>
+        <w:rPr/>
+      </w:pPr>
+      <w:r>
+        <w:rPr>
+          <w:rtl w:val="0"/>
+        </w:rPr>
+      </w:r>
+    </w:p>
+    <w:p>
+      <w:pPr>
+        <w:pStyle w:val="Heading2"/>
+        <w:numPr>
+          <w:ilvl w:val="0"/>
+          <w:numId w:val="4"/>
+        </w:numPr>
+        <w:ind w:left="1440" w:hanging="360"/>
+        <w:rPr/>
+      </w:pPr>
+      <w:bookmarkStart w:colFirst="0" w:colLast="0" w:name="_jenhbti2fjp9" w:id="4"/>
+      <w:bookmarkEnd w:id="4"/>
+      <w:r>
+        <w:rPr>
+          <w:rtl w:val="0"/>
+        </w:rPr>
+        <w:t xml:space="preserve">Nonfunctional Requirements:</w:t>
+      </w:r>
+    </w:p>
+    <w:p>
+      <w:pPr>
+        <w:pageBreakBefore w:val="0"/>
+        <w:numPr>
+          <w:ilvl w:val="1"/>
+          <w:numId w:val="4"/>
+        </w:numPr>
+        <w:pBdr>
+          <w:top w:space="0" w:sz="0" w:val="nil"/>
+          <w:left w:space="0" w:sz="0" w:val="nil"/>
+          <w:bottom w:space="0" w:sz="0" w:val="nil"/>
+          <w:right w:space="0" w:sz="0" w:val="nil"/>
+          <w:between w:space="0" w:sz="0" w:val="nil"/>
+        </w:pBdr>
+        <w:shd w:fill="auto" w:val="clear"/>
+        <w:ind w:left="2160" w:hanging="360"/>
+        <w:rPr>
+          <w:u w:val="none"/>
+        </w:rPr>
+      </w:pPr>
+      <w:r>
+        <w:rPr>
+          <w:rtl w:val="0"/>
+        </w:rPr>
+        <w:t xml:space="preserve">Web-based</w:t>
+      </w:r>
+    </w:p>
+    <w:p>
+      <w:pPr>
+        <w:pageBreakBefore w:val="0"/>
+        <w:numPr>
+          <w:ilvl w:val="1"/>
+          <w:numId w:val="4"/>
+        </w:numPr>
+        <w:pBdr>
+          <w:top w:space="0" w:sz="0" w:val="nil"/>
+          <w:left w:space="0" w:sz="0" w:val="nil"/>
+          <w:bottom w:space="0" w:sz="0" w:val="nil"/>
+          <w:right w:space="0" w:sz="0" w:val="nil"/>
+          <w:between w:space="0" w:sz="0" w:val="nil"/>
+        </w:pBdr>
+        <w:shd w:fill="auto" w:val="clear"/>
+        <w:ind w:left="2160" w:hanging="360"/>
+        <w:rPr>
+          <w:u w:val="none"/>
+        </w:rPr>
+      </w:pPr>
+      <w:r>
+        <w:rPr>
+          <w:rtl w:val="0"/>
+        </w:rPr>
+        <w:t xml:space="preserve">Javascript-Based Application</w:t>
+      </w:r>
+    </w:p>
+    <w:p>
+      <w:pPr>
+        <w:pageBreakBefore w:val="0"/>
+        <w:numPr>
+          <w:ilvl w:val="1"/>
+          <w:numId w:val="4"/>
+        </w:numPr>
+        <w:pBdr>
+          <w:top w:space="0" w:sz="0" w:val="nil"/>
+          <w:left w:space="0" w:sz="0" w:val="nil"/>
+          <w:bottom w:space="0" w:sz="0" w:val="nil"/>
+          <w:right w:space="0" w:sz="0" w:val="nil"/>
+          <w:between w:space="0" w:sz="0" w:val="nil"/>
+        </w:pBdr>
+        <w:shd w:fill="auto" w:val="clear"/>
+        <w:ind w:left="2160" w:hanging="360"/>
+        <w:rPr>
+          <w:u w:val="none"/>
+        </w:rPr>
+      </w:pPr>
+      <w:r>
+        <w:rPr>
+          <w:rtl w:val="0"/>
+        </w:rPr>
+        <w:t xml:space="preserve">High-level security</w:t>
+      </w:r>
+    </w:p>
+    <w:p>
+      <w:pPr>
+        <w:pageBreakBefore w:val="0"/>
+        <w:numPr>
+          <w:ilvl w:val="1"/>
+          <w:numId w:val="4"/>
+        </w:numPr>
+        <w:pBdr>
+          <w:top w:space="0" w:sz="0" w:val="nil"/>
+          <w:left w:space="0" w:sz="0" w:val="nil"/>
+          <w:bottom w:space="0" w:sz="0" w:val="nil"/>
+          <w:right w:space="0" w:sz="0" w:val="nil"/>
+          <w:between w:space="0" w:sz="0" w:val="nil"/>
+        </w:pBdr>
+        <w:shd w:fill="auto" w:val="clear"/>
+        <w:ind w:left="2160" w:hanging="360"/>
+        <w:rPr>
+          <w:u w:val="none"/>
+        </w:rPr>
+      </w:pPr>
+      <w:r>
+        <w:rPr>
+          <w:rtl w:val="0"/>
+        </w:rPr>
+        <w:t xml:space="preserve">MongoDB Database</w:t>
+      </w:r>
+    </w:p>
+    <w:p>
+      <w:pPr>
+        <w:pageBreakBefore w:val="0"/>
+        <w:numPr>
+          <w:ilvl w:val="1"/>
+          <w:numId w:val="4"/>
+        </w:numPr>
+        <w:pBdr>
+          <w:top w:space="0" w:sz="0" w:val="nil"/>
+          <w:left w:space="0" w:sz="0" w:val="nil"/>
+          <w:bottom w:space="0" w:sz="0" w:val="nil"/>
+          <w:right w:space="0" w:sz="0" w:val="nil"/>
+          <w:between w:space="0" w:sz="0" w:val="nil"/>
+        </w:pBdr>
+        <w:shd w:fill="auto" w:val="clear"/>
+        <w:ind w:left="2160" w:hanging="360"/>
+        <w:rPr>
+          <w:u w:val="none"/>
+        </w:rPr>
+      </w:pPr>
+      <w:r>
+        <w:rPr>
+          <w:rtl w:val="0"/>
+        </w:rPr>
+        <w:t xml:space="preserve">Express</w:t>
+      </w:r>
+    </w:p>
+    <w:p>
+      <w:pPr>
+        <w:pageBreakBefore w:val="0"/>
+        <w:numPr>
+          <w:ilvl w:val="1"/>
+          <w:numId w:val="4"/>
+        </w:numPr>
+        <w:pBdr>
+          <w:top w:space="0" w:sz="0" w:val="nil"/>
+          <w:left w:space="0" w:sz="0" w:val="nil"/>
+          <w:bottom w:space="0" w:sz="0" w:val="nil"/>
+          <w:right w:space="0" w:sz="0" w:val="nil"/>
+          <w:between w:space="0" w:sz="0" w:val="nil"/>
+        </w:pBdr>
+        <w:shd w:fill="auto" w:val="clear"/>
+        <w:ind w:left="2160" w:hanging="360"/>
+        <w:rPr>
+          <w:u w:val="none"/>
+        </w:rPr>
+      </w:pPr>
+      <w:r>
+        <w:rPr>
+          <w:rtl w:val="0"/>
+        </w:rPr>
+        <w:t xml:space="preserve">Online Hosting</w:t>
+      </w:r>
+    </w:p>
+    <w:p>
+      <w:pPr>
+        <w:pageBreakBefore w:val="0"/>
+        <w:numPr>
+          <w:ilvl w:val="1"/>
+          <w:numId w:val="4"/>
+        </w:numPr>
+        <w:pBdr>
+          <w:top w:space="0" w:sz="0" w:val="nil"/>
+          <w:left w:space="0" w:sz="0" w:val="nil"/>
+          <w:bottom w:space="0" w:sz="0" w:val="nil"/>
+          <w:right w:space="0" w:sz="0" w:val="nil"/>
+          <w:between w:space="0" w:sz="0" w:val="nil"/>
+        </w:pBdr>
+        <w:shd w:fill="auto" w:val="clear"/>
+        <w:ind w:left="2160" w:hanging="360"/>
+        <w:rPr>
+          <w:u w:val="none"/>
+        </w:rPr>
+      </w:pPr>
+      <w:r>
+        <w:rPr>
+          <w:rtl w:val="0"/>
+        </w:rPr>
+        <w:t xml:space="preserve">Accessible on mobile devices</w:t>
+      </w:r>
+    </w:p>
+    <w:p>
+      <w:pPr>
+        <w:pageBreakBefore w:val="0"/>
+        <w:numPr>
+          <w:ilvl w:val="1"/>
+          <w:numId w:val="4"/>
+        </w:numPr>
+        <w:pBdr>
+          <w:top w:space="0" w:sz="0" w:val="nil"/>
+          <w:left w:space="0" w:sz="0" w:val="nil"/>
+          <w:bottom w:space="0" w:sz="0" w:val="nil"/>
+          <w:right w:space="0" w:sz="0" w:val="nil"/>
+          <w:between w:space="0" w:sz="0" w:val="nil"/>
+        </w:pBdr>
+        <w:shd w:fill="auto" w:val="clear"/>
+        <w:ind w:left="2160" w:hanging="360"/>
+        <w:rPr>
+          <w:u w:val="none"/>
+        </w:rPr>
+      </w:pPr>
+      <w:r>
+        <w:rPr>
+          <w:rtl w:val="0"/>
+        </w:rPr>
+        <w:t xml:space="preserve">Unique Branding</w:t>
+      </w:r>
+    </w:p>
+    <w:p>
+      <w:pPr>
+        <w:pageBreakBefore w:val="0"/>
+        <w:numPr>
+          <w:ilvl w:val="1"/>
+          <w:numId w:val="4"/>
+        </w:numPr>
+        <w:pBdr>
+          <w:top w:space="0" w:sz="0" w:val="nil"/>
+          <w:left w:space="0" w:sz="0" w:val="nil"/>
+          <w:bottom w:space="0" w:sz="0" w:val="nil"/>
+          <w:right w:space="0" w:sz="0" w:val="nil"/>
+          <w:between w:space="0" w:sz="0" w:val="nil"/>
+        </w:pBdr>
+        <w:shd w:fill="auto" w:val="clear"/>
+        <w:ind w:left="2160" w:hanging="360"/>
+        <w:rPr>
+          <w:u w:val="none"/>
+        </w:rPr>
+      </w:pPr>
+      <w:r>
+        <w:rPr>
+          <w:rtl w:val="0"/>
+        </w:rPr>
+        <w:t xml:space="preserve">Material UI (MUI)</w:t>
+      </w:r>
+    </w:p>
+    <w:p>
+      <w:pPr>
+        <w:pageBreakBefore w:val="0"/>
+        <w:pBdr>
+          <w:top w:space="0" w:sz="0" w:val="nil"/>
+          <w:left w:space="0" w:sz="0" w:val="nil"/>
+          <w:bottom w:space="0" w:sz="0" w:val="nil"/>
+          <w:right w:space="0" w:sz="0" w:val="nil"/>
+          <w:between w:space="0" w:sz="0" w:val="nil"/>
+        </w:pBdr>
+        <w:shd w:fill="auto" w:val="clear"/>
+        <w:rPr/>
+      </w:pPr>
+      <w:r>
+        <w:rPr>
+          <w:rtl w:val="0"/>
+        </w:rPr>
+      </w:r>
+    </w:p>
+    <w:p>
+      <w:pPr>
+        <w:pStyle w:val="Heading1"/>
+        <w:keepNext w:val="0"/>
+        <w:keepLines w:val="0"/>
+        <w:pageBreakBefore w:val="0"/>
+        <w:widowControl w:val="0"/>
+        <w:numPr>
+          <w:ilvl w:val="0"/>
+          <w:numId w:val="3"/>
+        </w:numPr>
+        <w:pBdr>
+          <w:top w:space="0" w:sz="0" w:val="nil"/>
+          <w:left w:space="0" w:sz="0" w:val="nil"/>
+          <w:bottom w:space="0" w:sz="0" w:val="nil"/>
+          <w:right w:space="0" w:sz="0" w:val="nil"/>
+          <w:between w:space="0" w:sz="0" w:val="nil"/>
+        </w:pBdr>
+        <w:shd w:fill="auto" w:val="clear"/>
+        <w:ind w:left="720" w:hanging="360"/>
+        <w:rPr/>
+      </w:pPr>
+      <w:bookmarkStart w:colFirst="0" w:colLast="0" w:name="_ts358bsdtbcv" w:id="5"/>
+      <w:bookmarkEnd w:id="5"/>
+      <w:r>
+        <w:rPr>
+          <w:rtl w:val="0"/>
+        </w:rPr>
+        <w:t xml:space="preserve">Management Plan </w:t>
+      </w:r>
+    </w:p>
+    <w:p>
+      <w:pPr>
+        <w:pStyle w:val="Heading2"/>
+        <w:keepNext w:val="0"/>
+        <w:keepLines w:val="0"/>
+        <w:pageBreakBefore w:val="0"/>
+        <w:widowControl w:val="0"/>
         <w:numPr>
           <w:ilvl w:val="1"/>
           <w:numId w:val="3"/>
@@ -4632,48 +5171,68 @@
           <w:between w:space="0" w:sz="0" w:val="nil"/>
         </w:pBdr>
         <w:shd w:fill="auto" w:val="clear"/>
-        <w:ind w:left="2160" w:hanging="360"/>
-        <w:rPr>
-          <w:u w:val="none"/>
-        </w:rPr>
-      </w:pPr>
-      <w:r>
-        <w:rPr>
-          <w:rtl w:val="0"/>
-        </w:rPr>
-        <w:t xml:space="preserve">As a customer, I want to be able to register my prescription so that I don’t have to have it with me every time I order medicine.</w:t>
-      </w:r>
-    </w:p>
-    <w:p>
-      <w:pPr>
-        <w:pageBreakBefore w:val="0"/>
-        <w:numPr>
-          <w:ilvl w:val="2"/>
-          <w:numId w:val="3"/>
-        </w:numPr>
-        <w:pBdr>
-          <w:top w:space="0" w:sz="0" w:val="nil"/>
-          <w:left w:space="0" w:sz="0" w:val="nil"/>
-          <w:bottom w:space="0" w:sz="0" w:val="nil"/>
-          <w:right w:space="0" w:sz="0" w:val="nil"/>
-          <w:between w:space="0" w:sz="0" w:val="nil"/>
-        </w:pBdr>
-        <w:shd w:fill="auto" w:val="clear"/>
-        <w:ind w:left="2880" w:hanging="360"/>
-        <w:rPr>
-          <w:u w:val="none"/>
-        </w:rPr>
-      </w:pPr>
-      <w:r>
-        <w:rPr>
-          <w:rtl w:val="0"/>
-        </w:rPr>
-        <w:t xml:space="preserve">As a user, I want to be able to register with a secure log-in so that I don’t need to register multiple times</w:t>
-      </w:r>
-    </w:p>
-    <w:p>
-      <w:pPr>
-        <w:pageBreakBefore w:val="0"/>
+        <w:ind w:left="1440" w:hanging="360"/>
+        <w:rPr>
+          <w:b w:val="0"/>
+          <w:sz w:val="26"/>
+          <w:szCs w:val="26"/>
+        </w:rPr>
+      </w:pPr>
+      <w:bookmarkStart w:colFirst="0" w:colLast="0" w:name="_nxeeppkjxgn4" w:id="6"/>
+      <w:bookmarkEnd w:id="6"/>
+      <w:r>
+        <w:rPr>
+          <w:b w:val="0"/>
+          <w:rtl w:val="0"/>
+        </w:rPr>
+        <w:t xml:space="preserve">Objectives and Priorities (Basically your project goal)</w:t>
+      </w:r>
+    </w:p>
+    <w:p>
+      <w:pPr>
+        <w:pageBreakBefore w:val="0"/>
+        <w:ind w:left="1440" w:firstLine="0"/>
+        <w:rPr/>
+      </w:pPr>
+      <w:r>
+        <w:rPr>
+          <w:rtl w:val="0"/>
+        </w:rPr>
+        <w:t xml:space="preserve">(Please describe your project objectives with highest priority first. Project Goals can include but not limited to complete all proposed (essential) features, deploy the software successfully, the software has no known bugs, maintain high quality, etc).</w:t>
+      </w:r>
+    </w:p>
+    <w:p>
+      <w:pPr>
+        <w:pageBreakBefore w:val="0"/>
+        <w:ind w:left="1440" w:firstLine="0"/>
+        <w:rPr/>
+      </w:pPr>
+      <w:r>
+        <w:rPr>
+          <w:rtl w:val="0"/>
+        </w:rPr>
+      </w:r>
+    </w:p>
+    <w:p>
+      <w:pPr>
+        <w:pageBreakBefore w:val="0"/>
+        <w:ind w:left="1440" w:firstLine="0"/>
+        <w:rPr/>
+      </w:pPr>
+      <w:r>
+        <w:rPr>
+          <w:rtl w:val="0"/>
+        </w:rPr>
+        <w:t xml:space="preserve">High priority is to deploy the software successfully with little to no bugs, and maintain high quality.</w:t>
+      </w:r>
+    </w:p>
+    <w:p>
+      <w:pPr>
+        <w:pStyle w:val="Heading2"/>
+        <w:keepNext w:val="0"/>
+        <w:keepLines w:val="0"/>
+        <w:pageBreakBefore w:val="0"/>
+        <w:widowControl w:val="0"/>
         <w:numPr>
           <w:ilvl w:val="1"/>
           <w:numId w:val="3"/>
@@ -4686,647 +5245,157 @@
           <w:between w:space="0" w:sz="0" w:val="nil"/>
         </w:pBdr>
         <w:shd w:fill="auto" w:val="clear"/>
-        <w:ind w:left="2160" w:hanging="360"/>
-        <w:rPr>
-          <w:u w:val="none"/>
-        </w:rPr>
-      </w:pPr>
-      <w:r>
-        <w:rPr>
-          <w:rtl w:val="0"/>
-        </w:rPr>
-        <w:t xml:space="preserve">As a hospital worker, I want users to be registered before buying prescription medicine so that we’re not selling medicine to people that don’t deserve it.</w:t>
-      </w:r>
-    </w:p>
-    <w:p>
-      <w:pPr>
-        <w:pageBreakBefore w:val="0"/>
+        <w:ind w:left="1440" w:hanging="360"/>
+        <w:rPr>
+          <w:b w:val="0"/>
+          <w:sz w:val="26"/>
+          <w:szCs w:val="26"/>
+        </w:rPr>
+      </w:pPr>
+      <w:bookmarkStart w:colFirst="0" w:colLast="0" w:name="_tk7yixobah8p" w:id="7"/>
+      <w:bookmarkEnd w:id="7"/>
+      <w:r>
+        <w:rPr>
+          <w:b w:val="0"/>
+          <w:rtl w:val="0"/>
+        </w:rPr>
+        <w:t xml:space="preserve">Risk Management (need to be updated constantly)</w:t>
+      </w:r>
+    </w:p>
+    <w:p>
+      <w:pPr>
+        <w:pageBreakBefore w:val="0"/>
+        <w:ind w:left="1440" w:firstLine="0"/>
+        <w:rPr/>
+      </w:pPr>
+      <w:r>
+        <w:rPr>
+          <w:rtl w:val="0"/>
+        </w:rPr>
+        <w:t xml:space="preserve">(Please write a summary paragraph about the main risks your group identified and how you plan to manage these risks.  Then </w:t>
+      </w:r>
+      <w:r>
+        <w:rPr>
+          <w:color w:val="ff0000"/>
+          <w:rtl w:val="0"/>
+        </w:rPr>
+        <w:t xml:space="preserve">use the separate google sheet</w:t>
+      </w:r>
+      <w:r>
+        <w:rPr>
+          <w:rtl w:val="0"/>
+        </w:rPr>
+        <w:t xml:space="preserve"> for detailed risk management. The template is provided in the same folder with this file. </w:t>
+      </w:r>
+      <w:r>
+        <w:rPr>
+          <w:color w:val="ff0000"/>
+          <w:u w:val="single"/>
+          <w:rtl w:val="0"/>
+        </w:rPr>
+        <w:t xml:space="preserve">Please provide the link to the sheet.</w:t>
+      </w:r>
+      <w:r>
+        <w:rPr>
+          <w:rtl w:val="0"/>
+        </w:rPr>
+        <w:t xml:space="preserve">)</w:t>
+      </w:r>
+    </w:p>
+    <w:p>
+      <w:pPr>
+        <w:pageBreakBefore w:val="0"/>
+        <w:ind w:left="1440" w:firstLine="0"/>
+        <w:rPr/>
+      </w:pPr>
+      <w:r>
+        <w:rPr>
+          <w:rtl w:val="0"/>
+        </w:rPr>
+      </w:r>
+    </w:p>
+    <w:p>
+      <w:pPr>
+        <w:pageBreakBefore w:val="0"/>
+        <w:ind w:left="1440" w:firstLine="0"/>
+        <w:rPr/>
+      </w:pPr>
+      <w:r>
+        <w:rPr>
+          <w:rtl w:val="0"/>
+        </w:rPr>
+        <w:t xml:space="preserve">Risk management - If a team member drops the class we will have an emergency meeting to address any shortfalls the loss will cause on Discord. If the MUI doesn’t fit our needs we are aware of other tools that could be implemented. The team has been encouraged to take backup roles to mitigate any potential roadblocks during development.</w:t>
+      </w:r>
+    </w:p>
+    <w:p>
+      <w:pPr>
+        <w:pageBreakBefore w:val="0"/>
+        <w:ind w:left="1440" w:firstLine="0"/>
+        <w:rPr/>
+      </w:pPr>
+      <w:r>
+        <w:rPr>
+          <w:rtl w:val="0"/>
+        </w:rPr>
+      </w:r>
+    </w:p>
+    <w:p>
+      <w:pPr>
+        <w:pageBreakBefore w:val="0"/>
+        <w:ind w:left="1440" w:firstLine="0"/>
+        <w:rPr/>
+      </w:pPr>
+      <w:r>
+        <w:rPr>
+          <w:rtl w:val="0"/>
+        </w:rPr>
+      </w:r>
+    </w:p>
+    <w:p>
+      <w:pPr>
+        <w:pageBreakBefore w:val="0"/>
+        <w:ind w:left="1440" w:firstLine="0"/>
+        <w:rPr>
+          <w:b w:val="1"/>
+          <w:u w:val="single"/>
+        </w:rPr>
+      </w:pPr>
+      <w:r>
+        <w:rPr>
+          <w:b w:val="1"/>
+          <w:u w:val="single"/>
+          <w:rtl w:val="0"/>
+        </w:rPr>
+        <w:t xml:space="preserve">Risk Management Sheet Link:</w:t>
+      </w:r>
+      <w:r>
+        <w:rPr>
+          <w:rtl w:val="0"/>
+        </w:rPr>
+      </w:r>
+    </w:p>
+    <w:p>
+      <w:pPr>
+        <w:pageBreakBefore w:val="0"/>
+        <w:ind w:left="1440" w:firstLine="0"/>
+        <w:rPr/>
+      </w:pPr>
+      <w:r>
+        <w:rPr>
+          <w:rtl w:val="0"/>
+        </w:rPr>
+      </w:r>
+    </w:p>
+    <w:p>
+      <w:pPr>
+        <w:pStyle w:val="Heading2"/>
+        <w:keepNext w:val="0"/>
+        <w:keepLines w:val="0"/>
+        <w:pageBreakBefore w:val="0"/>
+        <w:widowControl w:val="0"/>
         <w:numPr>
           <w:ilvl w:val="1"/>
           <w:numId w:val="3"/>
-        </w:numPr>
-        <w:pBdr>
-          <w:top w:space="0" w:sz="0" w:val="nil"/>
-          <w:left w:space="0" w:sz="0" w:val="nil"/>
-          <w:bottom w:space="0" w:sz="0" w:val="nil"/>
-          <w:right w:space="0" w:sz="0" w:val="nil"/>
-          <w:between w:space="0" w:sz="0" w:val="nil"/>
-        </w:pBdr>
-        <w:shd w:fill="auto" w:val="clear"/>
-        <w:ind w:left="2160" w:hanging="360"/>
-        <w:rPr>
-          <w:u w:val="none"/>
-        </w:rPr>
-      </w:pPr>
-      <w:r>
-        <w:rPr>
-          <w:rtl w:val="0"/>
-        </w:rPr>
-        <w:t xml:space="preserve">As a security expert, I want the software to be key-locked so that people can log-in easily, but others can’t enter.</w:t>
-      </w:r>
-    </w:p>
-    <w:p>
-      <w:pPr>
-        <w:pageBreakBefore w:val="0"/>
-        <w:numPr>
-          <w:ilvl w:val="1"/>
-          <w:numId w:val="3"/>
-        </w:numPr>
-        <w:pBdr>
-          <w:top w:space="0" w:sz="0" w:val="nil"/>
-          <w:left w:space="0" w:sz="0" w:val="nil"/>
-          <w:bottom w:space="0" w:sz="0" w:val="nil"/>
-          <w:right w:space="0" w:sz="0" w:val="nil"/>
-          <w:between w:space="0" w:sz="0" w:val="nil"/>
-        </w:pBdr>
-        <w:shd w:fill="auto" w:val="clear"/>
-        <w:ind w:left="2160" w:hanging="360"/>
-        <w:rPr>
-          <w:u w:val="none"/>
-        </w:rPr>
-      </w:pPr>
-      <w:r>
-        <w:rPr>
-          <w:rtl w:val="0"/>
-        </w:rPr>
-        <w:t xml:space="preserve">As a hospital worker, I want to have an administration panel so that I can accept or reject the users, depending on the prescription condition.</w:t>
-      </w:r>
-    </w:p>
-    <w:p>
-      <w:pPr>
-        <w:pageBreakBefore w:val="0"/>
-        <w:pBdr>
-          <w:top w:space="0" w:sz="0" w:val="nil"/>
-          <w:left w:space="0" w:sz="0" w:val="nil"/>
-          <w:bottom w:space="0" w:sz="0" w:val="nil"/>
-          <w:right w:space="0" w:sz="0" w:val="nil"/>
-          <w:between w:space="0" w:sz="0" w:val="nil"/>
-        </w:pBdr>
-        <w:shd w:fill="auto" w:val="clear"/>
-        <w:rPr/>
-      </w:pPr>
-      <w:r>
-        <w:rPr>
-          <w:rtl w:val="0"/>
-        </w:rPr>
-      </w:r>
-    </w:p>
-    <w:p>
-      <w:pPr>
-        <w:pStyle w:val="Heading2"/>
-        <w:numPr>
-          <w:ilvl w:val="0"/>
-          <w:numId w:val="3"/>
-        </w:numPr>
-        <w:ind w:left="1440" w:hanging="360"/>
-        <w:rPr/>
-      </w:pPr>
-      <w:bookmarkStart w:colFirst="0" w:colLast="0" w:name="_jenhbti2fjp9" w:id="4"/>
-      <w:bookmarkEnd w:id="4"/>
-      <w:r>
-        <w:rPr>
-          <w:rtl w:val="0"/>
-        </w:rPr>
-        <w:t xml:space="preserve">Nonfunctional Requirements:</w:t>
-      </w:r>
-    </w:p>
-    <w:p>
-      <w:pPr>
-        <w:pageBreakBefore w:val="0"/>
-        <w:numPr>
-          <w:ilvl w:val="1"/>
-          <w:numId w:val="3"/>
-        </w:numPr>
-        <w:pBdr>
-          <w:top w:space="0" w:sz="0" w:val="nil"/>
-          <w:left w:space="0" w:sz="0" w:val="nil"/>
-          <w:bottom w:space="0" w:sz="0" w:val="nil"/>
-          <w:right w:space="0" w:sz="0" w:val="nil"/>
-          <w:between w:space="0" w:sz="0" w:val="nil"/>
-        </w:pBdr>
-        <w:shd w:fill="auto" w:val="clear"/>
-        <w:ind w:left="2160" w:hanging="360"/>
-        <w:rPr>
-          <w:u w:val="none"/>
-        </w:rPr>
-      </w:pPr>
-      <w:r>
-        <w:rPr>
-          <w:rtl w:val="0"/>
-        </w:rPr>
-        <w:t xml:space="preserve">Web-based</w:t>
-      </w:r>
-    </w:p>
-    <w:p>
-      <w:pPr>
-        <w:pageBreakBefore w:val="0"/>
-        <w:numPr>
-          <w:ilvl w:val="1"/>
-          <w:numId w:val="3"/>
-        </w:numPr>
-        <w:pBdr>
-          <w:top w:space="0" w:sz="0" w:val="nil"/>
-          <w:left w:space="0" w:sz="0" w:val="nil"/>
-          <w:bottom w:space="0" w:sz="0" w:val="nil"/>
-          <w:right w:space="0" w:sz="0" w:val="nil"/>
-          <w:between w:space="0" w:sz="0" w:val="nil"/>
-        </w:pBdr>
-        <w:shd w:fill="auto" w:val="clear"/>
-        <w:ind w:left="2160" w:hanging="360"/>
-        <w:rPr>
-          <w:u w:val="none"/>
-        </w:rPr>
-      </w:pPr>
-      <w:r>
-        <w:rPr>
-          <w:rtl w:val="0"/>
-        </w:rPr>
-        <w:t xml:space="preserve">Javascript-Based Application</w:t>
-      </w:r>
-    </w:p>
-    <w:p>
-      <w:pPr>
-        <w:pageBreakBefore w:val="0"/>
-        <w:numPr>
-          <w:ilvl w:val="1"/>
-          <w:numId w:val="3"/>
-        </w:numPr>
-        <w:pBdr>
-          <w:top w:space="0" w:sz="0" w:val="nil"/>
-          <w:left w:space="0" w:sz="0" w:val="nil"/>
-          <w:bottom w:space="0" w:sz="0" w:val="nil"/>
-          <w:right w:space="0" w:sz="0" w:val="nil"/>
-          <w:between w:space="0" w:sz="0" w:val="nil"/>
-        </w:pBdr>
-        <w:shd w:fill="auto" w:val="clear"/>
-        <w:ind w:left="2160" w:hanging="360"/>
-        <w:rPr>
-          <w:u w:val="none"/>
-        </w:rPr>
-      </w:pPr>
-      <w:r>
-        <w:rPr>
-          <w:rtl w:val="0"/>
-        </w:rPr>
-        <w:t xml:space="preserve">High-level security</w:t>
-      </w:r>
-    </w:p>
-    <w:p>
-      <w:pPr>
-        <w:pageBreakBefore w:val="0"/>
-        <w:numPr>
-          <w:ilvl w:val="1"/>
-          <w:numId w:val="3"/>
-        </w:numPr>
-        <w:pBdr>
-          <w:top w:space="0" w:sz="0" w:val="nil"/>
-          <w:left w:space="0" w:sz="0" w:val="nil"/>
-          <w:bottom w:space="0" w:sz="0" w:val="nil"/>
-          <w:right w:space="0" w:sz="0" w:val="nil"/>
-          <w:between w:space="0" w:sz="0" w:val="nil"/>
-        </w:pBdr>
-        <w:shd w:fill="auto" w:val="clear"/>
-        <w:ind w:left="2160" w:hanging="360"/>
-        <w:rPr>
-          <w:u w:val="none"/>
-        </w:rPr>
-      </w:pPr>
-      <w:r>
-        <w:rPr>
-          <w:rtl w:val="0"/>
-        </w:rPr>
-        <w:t xml:space="preserve">MongoDB Database</w:t>
-      </w:r>
-    </w:p>
-    <w:p>
-      <w:pPr>
-        <w:pageBreakBefore w:val="0"/>
-        <w:numPr>
-          <w:ilvl w:val="1"/>
-          <w:numId w:val="3"/>
-        </w:numPr>
-        <w:pBdr>
-          <w:top w:space="0" w:sz="0" w:val="nil"/>
-          <w:left w:space="0" w:sz="0" w:val="nil"/>
-          <w:bottom w:space="0" w:sz="0" w:val="nil"/>
-          <w:right w:space="0" w:sz="0" w:val="nil"/>
-          <w:between w:space="0" w:sz="0" w:val="nil"/>
-        </w:pBdr>
-        <w:shd w:fill="auto" w:val="clear"/>
-        <w:ind w:left="2160" w:hanging="360"/>
-        <w:rPr>
-          <w:u w:val="none"/>
-        </w:rPr>
-      </w:pPr>
-      <w:r>
-        <w:rPr>
-          <w:rtl w:val="0"/>
-        </w:rPr>
-        <w:t xml:space="preserve">Express</w:t>
-      </w:r>
-    </w:p>
-    <w:p>
-      <w:pPr>
-        <w:pageBreakBefore w:val="0"/>
-        <w:numPr>
-          <w:ilvl w:val="1"/>
-          <w:numId w:val="3"/>
-        </w:numPr>
-        <w:pBdr>
-          <w:top w:space="0" w:sz="0" w:val="nil"/>
-          <w:left w:space="0" w:sz="0" w:val="nil"/>
-          <w:bottom w:space="0" w:sz="0" w:val="nil"/>
-          <w:right w:space="0" w:sz="0" w:val="nil"/>
-          <w:between w:space="0" w:sz="0" w:val="nil"/>
-        </w:pBdr>
-        <w:shd w:fill="auto" w:val="clear"/>
-        <w:ind w:left="2160" w:hanging="360"/>
-        <w:rPr>
-          <w:u w:val="none"/>
-        </w:rPr>
-      </w:pPr>
-      <w:r>
-        <w:rPr>
-          <w:rtl w:val="0"/>
-        </w:rPr>
-        <w:t xml:space="preserve">Online Hosting</w:t>
-      </w:r>
-    </w:p>
-    <w:p>
-      <w:pPr>
-        <w:pageBreakBefore w:val="0"/>
-        <w:numPr>
-          <w:ilvl w:val="1"/>
-          <w:numId w:val="3"/>
-        </w:numPr>
-        <w:pBdr>
-          <w:top w:space="0" w:sz="0" w:val="nil"/>
-          <w:left w:space="0" w:sz="0" w:val="nil"/>
-          <w:bottom w:space="0" w:sz="0" w:val="nil"/>
-          <w:right w:space="0" w:sz="0" w:val="nil"/>
-          <w:between w:space="0" w:sz="0" w:val="nil"/>
-        </w:pBdr>
-        <w:shd w:fill="auto" w:val="clear"/>
-        <w:ind w:left="2160" w:hanging="360"/>
-        <w:rPr>
-          <w:u w:val="none"/>
-        </w:rPr>
-      </w:pPr>
-      <w:r>
-        <w:rPr>
-          <w:rtl w:val="0"/>
-        </w:rPr>
-        <w:t xml:space="preserve">Accessible on mobile devices</w:t>
-      </w:r>
-    </w:p>
-    <w:p>
-      <w:pPr>
-        <w:pageBreakBefore w:val="0"/>
-        <w:numPr>
-          <w:ilvl w:val="1"/>
-          <w:numId w:val="3"/>
-        </w:numPr>
-        <w:pBdr>
-          <w:top w:space="0" w:sz="0" w:val="nil"/>
-          <w:left w:space="0" w:sz="0" w:val="nil"/>
-          <w:bottom w:space="0" w:sz="0" w:val="nil"/>
-          <w:right w:space="0" w:sz="0" w:val="nil"/>
-          <w:between w:space="0" w:sz="0" w:val="nil"/>
-        </w:pBdr>
-        <w:shd w:fill="auto" w:val="clear"/>
-        <w:ind w:left="2160" w:hanging="360"/>
-        <w:rPr>
-          <w:u w:val="none"/>
-        </w:rPr>
-      </w:pPr>
-      <w:r>
-        <w:rPr>
-          <w:rtl w:val="0"/>
-        </w:rPr>
-        <w:t xml:space="preserve">Unique Branding</w:t>
-      </w:r>
-    </w:p>
-    <w:p>
-      <w:pPr>
-        <w:pageBreakBefore w:val="0"/>
-        <w:numPr>
-          <w:ilvl w:val="1"/>
-          <w:numId w:val="3"/>
-        </w:numPr>
-        <w:pBdr>
-          <w:top w:space="0" w:sz="0" w:val="nil"/>
-          <w:left w:space="0" w:sz="0" w:val="nil"/>
-          <w:bottom w:space="0" w:sz="0" w:val="nil"/>
-          <w:right w:space="0" w:sz="0" w:val="nil"/>
-          <w:between w:space="0" w:sz="0" w:val="nil"/>
-        </w:pBdr>
-        <w:shd w:fill="auto" w:val="clear"/>
-        <w:ind w:left="2160" w:hanging="360"/>
-        <w:rPr>
-          <w:u w:val="none"/>
-        </w:rPr>
-      </w:pPr>
-      <w:r>
-        <w:rPr>
-          <w:rtl w:val="0"/>
-        </w:rPr>
-        <w:t xml:space="preserve">Material UI (MUI)</w:t>
-      </w:r>
-    </w:p>
-    <w:p>
-      <w:pPr>
-        <w:pageBreakBefore w:val="0"/>
-        <w:pBdr>
-          <w:top w:space="0" w:sz="0" w:val="nil"/>
-          <w:left w:space="0" w:sz="0" w:val="nil"/>
-          <w:bottom w:space="0" w:sz="0" w:val="nil"/>
-          <w:right w:space="0" w:sz="0" w:val="nil"/>
-          <w:between w:space="0" w:sz="0" w:val="nil"/>
-        </w:pBdr>
-        <w:shd w:fill="auto" w:val="clear"/>
-        <w:rPr/>
-      </w:pPr>
-      <w:r>
-        <w:rPr>
-          <w:rtl w:val="0"/>
-        </w:rPr>
-      </w:r>
-    </w:p>
-    <w:p>
-      <w:pPr>
-        <w:pStyle w:val="Heading1"/>
-        <w:keepNext w:val="0"/>
-        <w:keepLines w:val="0"/>
-        <w:pageBreakBefore w:val="0"/>
-        <w:widowControl w:val="0"/>
-        <w:numPr>
-          <w:ilvl w:val="0"/>
-          <w:numId w:val="2"/>
-        </w:numPr>
-        <w:pBdr>
-          <w:top w:space="0" w:sz="0" w:val="nil"/>
-          <w:left w:space="0" w:sz="0" w:val="nil"/>
-          <w:bottom w:space="0" w:sz="0" w:val="nil"/>
-          <w:right w:space="0" w:sz="0" w:val="nil"/>
-          <w:between w:space="0" w:sz="0" w:val="nil"/>
-        </w:pBdr>
-        <w:shd w:fill="auto" w:val="clear"/>
-        <w:ind w:left="720" w:hanging="360"/>
-        <w:rPr/>
-      </w:pPr>
-      <w:bookmarkStart w:colFirst="0" w:colLast="0" w:name="_ts358bsdtbcv" w:id="5"/>
-      <w:bookmarkEnd w:id="5"/>
-      <w:r>
-        <w:rPr>
-          <w:rtl w:val="0"/>
-        </w:rPr>
-        <w:t xml:space="preserve">Management Plan </w:t>
-      </w:r>
-    </w:p>
-    <w:p>
-      <w:pPr>
-        <w:pStyle w:val="Heading2"/>
-        <w:keepNext w:val="0"/>
-        <w:keepLines w:val="0"/>
-        <w:pageBreakBefore w:val="0"/>
-        <w:widowControl w:val="0"/>
-        <w:numPr>
-          <w:ilvl w:val="1"/>
-          <w:numId w:val="2"/>
-        </w:numPr>
-        <w:pBdr>
-          <w:top w:space="0" w:sz="0" w:val="nil"/>
-          <w:left w:space="0" w:sz="0" w:val="nil"/>
-          <w:bottom w:space="0" w:sz="0" w:val="nil"/>
-          <w:right w:space="0" w:sz="0" w:val="nil"/>
-          <w:between w:space="0" w:sz="0" w:val="nil"/>
-        </w:pBdr>
-        <w:shd w:fill="auto" w:val="clear"/>
-        <w:ind w:left="1440" w:hanging="360"/>
-        <w:rPr>
-          <w:b w:val="0"/>
-          <w:sz w:val="26"/>
-          <w:szCs w:val="26"/>
-        </w:rPr>
-      </w:pPr>
-      <w:bookmarkStart w:colFirst="0" w:colLast="0" w:name="_nxeeppkjxgn4" w:id="6"/>
-      <w:bookmarkEnd w:id="6"/>
-      <w:r>
-        <w:rPr>
-          <w:b w:val="0"/>
-          <w:rtl w:val="0"/>
-        </w:rPr>
-        <w:t xml:space="preserve">Objectives and Priorities (Basically your project goal)</w:t>
-      </w:r>
-    </w:p>
-    <w:p>
-      <w:pPr>
-        <w:pageBreakBefore w:val="0"/>
-        <w:ind w:left="1440" w:firstLine="0"/>
-        <w:rPr/>
-      </w:pPr>
-      <w:r>
-        <w:rPr>
-          <w:rtl w:val="0"/>
-        </w:rPr>
-        <w:t xml:space="preserve">(Please describe your project objectives with highest priority first. Project Goals can include but not limited to complete all proposed (essential) features, deploy the software successfully, the software has no known bugs, maintain high quality, etc).</w:t>
-      </w:r>
-    </w:p>
-    <w:p>
-      <w:pPr>
-        <w:pageBreakBefore w:val="0"/>
-        <w:ind w:left="1440" w:firstLine="0"/>
-        <w:rPr/>
-      </w:pPr>
-      <w:r>
-        <w:rPr>
-          <w:rtl w:val="0"/>
-        </w:rPr>
-      </w:r>
-    </w:p>
-    <w:p>
-      <w:pPr>
-        <w:pageBreakBefore w:val="0"/>
-        <w:ind w:left="1440" w:firstLine="0"/>
-        <w:rPr/>
-      </w:pPr>
-      <w:r>
-        <w:rPr>
-          <w:rtl w:val="0"/>
-        </w:rPr>
-        <w:t xml:space="preserve">High priority is to deploy the software successfully with little to no bugs, and maintain high quality.</w:t>
-      </w:r>
-    </w:p>
-    <w:p>
-      <w:pPr>
-        <w:pStyle w:val="Heading2"/>
-        <w:keepNext w:val="0"/>
-        <w:keepLines w:val="0"/>
-        <w:pageBreakBefore w:val="0"/>
-        <w:widowControl w:val="0"/>
-        <w:numPr>
-          <w:ilvl w:val="1"/>
-          <w:numId w:val="2"/>
-        </w:numPr>
-        <w:pBdr>
-          <w:top w:space="0" w:sz="0" w:val="nil"/>
-          <w:left w:space="0" w:sz="0" w:val="nil"/>
-          <w:bottom w:space="0" w:sz="0" w:val="nil"/>
-          <w:right w:space="0" w:sz="0" w:val="nil"/>
-          <w:between w:space="0" w:sz="0" w:val="nil"/>
-        </w:pBdr>
-        <w:shd w:fill="auto" w:val="clear"/>
-        <w:ind w:left="1440" w:hanging="360"/>
-        <w:rPr>
-          <w:b w:val="0"/>
-          <w:sz w:val="26"/>
-          <w:szCs w:val="26"/>
-        </w:rPr>
-      </w:pPr>
-      <w:bookmarkStart w:colFirst="0" w:colLast="0" w:name="_tk7yixobah8p" w:id="7"/>
-      <w:bookmarkEnd w:id="7"/>
-      <w:r>
-        <w:rPr>
-          <w:b w:val="0"/>
-          <w:rtl w:val="0"/>
-        </w:rPr>
-        <w:t xml:space="preserve">Risk Management (need to be updated constantly)</w:t>
-      </w:r>
-    </w:p>
-    <w:p>
-      <w:pPr>
-        <w:pageBreakBefore w:val="0"/>
-        <w:ind w:left="1440" w:firstLine="0"/>
-        <w:rPr/>
-      </w:pPr>
-      <w:r>
-        <w:rPr>
-          <w:rtl w:val="0"/>
-        </w:rPr>
-        <w:t xml:space="preserve">(Please write a summary paragraph about the main risks your group identified and how you plan to manage these risks.  Then </w:t>
-      </w:r>
-      <w:r>
-        <w:rPr>
-          <w:color w:val="ff0000"/>
-          <w:rtl w:val="0"/>
-        </w:rPr>
-        <w:t xml:space="preserve">use the separate google sheet</w:t>
-      </w:r>
-      <w:r>
-        <w:rPr>
-          <w:rtl w:val="0"/>
-        </w:rPr>
-        <w:t xml:space="preserve"> for detailed risk management. The template is provided in the same folder with this file. </w:t>
-      </w:r>
-      <w:r>
-        <w:rPr>
-          <w:color w:val="ff0000"/>
-          <w:u w:val="single"/>
-          <w:rtl w:val="0"/>
-        </w:rPr>
-        <w:t xml:space="preserve">Please provide the link to the sheet.</w:t>
-      </w:r>
-      <w:r>
-        <w:rPr>
-          <w:rtl w:val="0"/>
-        </w:rPr>
-        <w:t xml:space="preserve">)</w:t>
-      </w:r>
-    </w:p>
-    <w:p>
-      <w:pPr>
-        <w:pageBreakBefore w:val="0"/>
-        <w:ind w:left="1440" w:firstLine="0"/>
-        <w:rPr/>
-      </w:pPr>
-      <w:r>
-        <w:rPr>
-          <w:rtl w:val="0"/>
-        </w:rPr>
-      </w:r>
-    </w:p>
-    <w:p>
-      <w:pPr>
-        <w:pageBreakBefore w:val="0"/>
-        <w:ind w:left="1440" w:firstLine="0"/>
-        <w:rPr/>
-      </w:pPr>
-      <w:r>
-        <w:rPr>
-          <w:rtl w:val="0"/>
-        </w:rPr>
-        <w:t xml:space="preserve">Risk management - If a team member drops the class we will have an emergency meeting to address any shortfalls the loss will cause on Discord. If the MUI doesn’t fit our needs we are aware of other tools that could be implemented. The team has been encouraged to take backup roles to mitigate any potential roadblocks during development.</w:t>
-      </w:r>
-    </w:p>
-    <w:p>
-      <w:pPr>
-        <w:pageBreakBefore w:val="0"/>
-        <w:ind w:left="1440" w:firstLine="0"/>
-        <w:rPr/>
-      </w:pPr>
-      <w:r>
-        <w:rPr>
-          <w:rtl w:val="0"/>
-        </w:rPr>
-      </w:r>
-    </w:p>
-    <w:p>
-      <w:pPr>
-        <w:pageBreakBefore w:val="0"/>
-        <w:ind w:left="1440" w:firstLine="0"/>
-        <w:rPr/>
-      </w:pPr>
-      <w:r>
-        <w:rPr>
-          <w:rtl w:val="0"/>
-        </w:rPr>
-      </w:r>
-    </w:p>
-    <w:p>
-      <w:pPr>
-        <w:pageBreakBefore w:val="0"/>
-        <w:ind w:left="1440" w:firstLine="0"/>
-        <w:rPr>
-          <w:b w:val="1"/>
-          <w:u w:val="single"/>
-        </w:rPr>
-      </w:pPr>
-      <w:r>
-        <w:rPr>
-          <w:b w:val="1"/>
-          <w:u w:val="single"/>
-          <w:rtl w:val="0"/>
-        </w:rPr>
-        <w:t xml:space="preserve">Risk Management Sheet Link:</w:t>
-      </w:r>
-      <w:r>
-        <w:rPr>
-          <w:rtl w:val="0"/>
-        </w:rPr>
-      </w:r>
-    </w:p>
-    <w:p>
-      <w:pPr>
-        <w:pageBreakBefore w:val="0"/>
-        <w:ind w:left="1440" w:firstLine="0"/>
-        <w:rPr/>
-      </w:pPr>
-      <w:r>
-        <w:rPr>
-          <w:rtl w:val="0"/>
-        </w:rPr>
-      </w:r>
-    </w:p>
-    <w:p>
-      <w:pPr>
-        <w:pStyle w:val="Heading2"/>
-        <w:keepNext w:val="0"/>
-        <w:keepLines w:val="0"/>
-        <w:pageBreakBefore w:val="0"/>
-        <w:widowControl w:val="0"/>
-        <w:numPr>
-          <w:ilvl w:val="1"/>
-          <w:numId w:val="2"/>
         </w:numPr>
         <w:pBdr>
           <w:top w:space="0" w:sz="0" w:val="nil"/>
@@ -5914,7 +5983,7 @@
         <w:widowControl w:val="0"/>
         <w:numPr>
           <w:ilvl w:val="0"/>
-          <w:numId w:val="2"/>
+          <w:numId w:val="3"/>
         </w:numPr>
         <w:ind w:left="720" w:hanging="360"/>
       </w:pPr>
@@ -5946,7 +6015,7 @@
         <w:widowControl w:val="0"/>
         <w:numPr>
           <w:ilvl w:val="1"/>
-          <w:numId w:val="2"/>
+          <w:numId w:val="3"/>
         </w:numPr>
         <w:ind w:left="1440" w:hanging="360"/>
         <w:rPr>
@@ -5996,7 +6065,18 @@
         <w:rPr>
           <w:rtl w:val="0"/>
         </w:rPr>
-        <w:t xml:space="preserve">We are going to use VS Code, GitHub, Vercel</w:t>
+        <w:t xml:space="preserve">We are going to use VS Code as IDE; Husky for pre-commit lint check; Vercel as the first choice for deployment and Heroku as a backup.</w:t>
+      </w:r>
+    </w:p>
+    <w:p>
+      <w:pPr>
+        <w:ind w:left="1440" w:firstLine="0"/>
+        <w:rPr/>
+      </w:pPr>
+      <w:r>
+        <w:rPr>
+          <w:rtl w:val="0"/>
+        </w:rPr>
       </w:r>
     </w:p>
     <w:p>
@@ -6006,58 +6086,19 @@
         <w:widowControl w:val="0"/>
         <w:numPr>
           <w:ilvl w:val="1"/>
-          <w:numId w:val="2"/>
+          <w:numId w:val="3"/>
         </w:numPr>
         <w:ind w:left="1440" w:hanging="360"/>
-        <w:rPr/>
-      </w:pPr>
-      <w:r>
-        <w:rPr>
-          <w:u w:val="single"/>
+        <w:rPr>
+          <w:b w:val="1"/>
+        </w:rPr>
+      </w:pPr>
+      <w:r>
+        <w:rPr>
+          <w:b w:val="1"/>
           <w:rtl w:val="0"/>
         </w:rPr>
         <w:t xml:space="preserve">Code Commit Guideline and Git Branching Strategy</w:t>
-      </w:r>
-      <w:r>
-        <w:rPr>
-          <w:rtl w:val="0"/>
-        </w:rPr>
-        <w:br w:type="textWrapping"/>
-      </w:r>
-      <w:r>
-        <w:rPr>
-          <w:rFonts w:ascii="Arial" w:cs="Arial" w:eastAsia="Arial" w:hAnsi="Arial"/>
-          <w:sz w:val="22"/>
-          <w:szCs w:val="22"/>
-          <w:rtl w:val="0"/>
-        </w:rPr>
-        <w:t xml:space="preserve">(Please briefly describe criteria for the code commitment and the branching strategy used, e.g. what are the branches to be used, how the pull request will be used etc.  Here is an article to give you some basic knowledge about different git branching strategies:</w:t>
-      </w:r>
-      <w:r>
-        <w:rPr>
-          <w:rtl w:val="0"/>
-        </w:rPr>
-        <w:t xml:space="preserve"> </w:t>
-      </w:r>
-      <w:hyperlink r:id="rId7">
-        <w:r>
-          <w:rPr>
-            <w:color w:val="1155cc"/>
-            <w:sz w:val="22"/>
-            <w:szCs w:val="22"/>
-            <w:u w:val="single"/>
-            <w:rtl w:val="0"/>
-          </w:rPr>
-          <w:t xml:space="preserve">https://www.flagship.io/git-branching-strategies/</w:t>
-        </w:r>
-      </w:hyperlink>
-      <w:r>
-        <w:rPr>
-          <w:sz w:val="22"/>
-          <w:szCs w:val="22"/>
-          <w:rtl w:val="0"/>
-        </w:rPr>
-        <w:t xml:space="preserve"> </w:t>
       </w:r>
     </w:p>
     <w:p>
@@ -6065,12 +6106,27 @@
         <w:keepNext w:val="0"/>
         <w:keepLines w:val="0"/>
         <w:widowControl w:val="0"/>
+        <w:ind w:left="1440" w:firstLine="0"/>
         <w:rPr/>
       </w:pPr>
       <w:r>
         <w:rPr>
           <w:rtl w:val="0"/>
         </w:rPr>
+        <w:t xml:space="preserve">When someone is assigned for a developing task, he first creates an issue for it, then creates a branch with the issue id and names it as </w:t>
+      </w:r>
+      <w:r>
+        <w:rPr>
+          <w:i w:val="1"/>
+          <w:rtl w:val="0"/>
+        </w:rPr>
+        <w:t xml:space="preserve">name/issue/:id. </w:t>
+      </w:r>
+      <w:r>
+        <w:rPr>
+          <w:rtl w:val="0"/>
+        </w:rPr>
+        <w:t xml:space="preserve">We will use commitizen to normalize our commit messages. Messages are divided to following types: </w:t>
       </w:r>
     </w:p>
     <w:p>
@@ -6078,15 +6134,13 @@
         <w:keepNext w:val="0"/>
         <w:keepLines w:val="0"/>
         <w:widowControl w:val="0"/>
+        <w:ind w:left="1440" w:firstLine="0"/>
         <w:rPr/>
       </w:pPr>
       <w:r>
         <w:rPr>
           <w:rtl w:val="0"/>
         </w:rPr>
-        <w:tab/>
-        <w:tab/>
-        <w:t xml:space="preserve">We will always have a development branch, but we will organize the different functionalities in different branches. For example, if a team is focusing on the back-end development, and they are figuring out the MongoDB database, they will have the “database” branch, so that other branches don’t accidentally push changes that make the development stop working.</w:t>
       </w:r>
     </w:p>
     <w:p>
@@ -6094,12 +6148,20 @@
         <w:keepNext w:val="0"/>
         <w:keepLines w:val="0"/>
         <w:widowControl w:val="0"/>
-        <w:rPr/>
-      </w:pPr>
-      <w:r>
-        <w:rPr>
-          <w:rtl w:val="0"/>
-        </w:rPr>
+        <w:numPr>
+          <w:ilvl w:val="0"/>
+          <w:numId w:val="2"/>
+        </w:numPr>
+        <w:ind w:left="2160" w:hanging="360"/>
+        <w:rPr>
+          <w:u w:val="none"/>
+        </w:rPr>
+      </w:pPr>
+      <w:r>
+        <w:rPr>
+          <w:rtl w:val="0"/>
+        </w:rPr>
+        <w:t xml:space="preserve">feat: a new feature</w:t>
       </w:r>
     </w:p>
     <w:p>
@@ -6107,12 +6169,20 @@
         <w:keepNext w:val="0"/>
         <w:keepLines w:val="0"/>
         <w:widowControl w:val="0"/>
-        <w:rPr/>
-      </w:pPr>
-      <w:r>
-        <w:rPr>
-          <w:rtl w:val="0"/>
-        </w:rPr>
+        <w:numPr>
+          <w:ilvl w:val="0"/>
+          <w:numId w:val="2"/>
+        </w:numPr>
+        <w:ind w:left="2160" w:hanging="360"/>
+        <w:rPr>
+          <w:u w:val="none"/>
+        </w:rPr>
+      </w:pPr>
+      <w:r>
+        <w:rPr>
+          <w:rtl w:val="0"/>
+        </w:rPr>
+        <w:t xml:space="preserve">fix: a bug fix</w:t>
       </w:r>
     </w:p>
     <w:p>
@@ -6120,14 +6190,183 @@
         <w:keepNext w:val="0"/>
         <w:keepLines w:val="0"/>
         <w:widowControl w:val="0"/>
+        <w:numPr>
+          <w:ilvl w:val="0"/>
+          <w:numId w:val="2"/>
+        </w:numPr>
+        <w:ind w:left="2160" w:hanging="360"/>
+        <w:rPr>
+          <w:u w:val="none"/>
+        </w:rPr>
+      </w:pPr>
+      <w:r>
+        <w:rPr>
+          <w:rtl w:val="0"/>
+        </w:rPr>
+        <w:t xml:space="preserve">docs: documentation only changes</w:t>
+      </w:r>
+    </w:p>
+    <w:p>
+      <w:pPr>
+        <w:keepNext w:val="0"/>
+        <w:keepLines w:val="0"/>
+        <w:widowControl w:val="0"/>
+        <w:numPr>
+          <w:ilvl w:val="0"/>
+          <w:numId w:val="2"/>
+        </w:numPr>
+        <w:ind w:left="2160" w:hanging="360"/>
+        <w:rPr>
+          <w:u w:val="none"/>
+        </w:rPr>
+      </w:pPr>
+      <w:r>
+        <w:rPr>
+          <w:rtl w:val="0"/>
+        </w:rPr>
+        <w:t xml:space="preserve">style: changes that do not affect the meaning of code</w:t>
+      </w:r>
+    </w:p>
+    <w:p>
+      <w:pPr>
+        <w:keepNext w:val="0"/>
+        <w:keepLines w:val="0"/>
+        <w:widowControl w:val="0"/>
+        <w:numPr>
+          <w:ilvl w:val="0"/>
+          <w:numId w:val="2"/>
+        </w:numPr>
+        <w:ind w:left="2160" w:hanging="360"/>
+        <w:rPr>
+          <w:u w:val="none"/>
+        </w:rPr>
+      </w:pPr>
+      <w:r>
+        <w:rPr>
+          <w:rtl w:val="0"/>
+        </w:rPr>
+        <w:t xml:space="preserve">test: adding tests</w:t>
+      </w:r>
+    </w:p>
+    <w:p>
+      <w:pPr>
+        <w:keepNext w:val="0"/>
+        <w:keepLines w:val="0"/>
+        <w:widowControl w:val="0"/>
+        <w:numPr>
+          <w:ilvl w:val="0"/>
+          <w:numId w:val="2"/>
+        </w:numPr>
+        <w:ind w:left="2160" w:hanging="360"/>
+        <w:rPr>
+          <w:u w:val="none"/>
+        </w:rPr>
+      </w:pPr>
+      <w:r>
+        <w:rPr>
+          <w:rtl w:val="0"/>
+        </w:rPr>
+        <w:t xml:space="preserve">chore: changes to the build process or auxiliary tools and libraries</w:t>
+      </w:r>
+    </w:p>
+    <w:p>
+      <w:pPr>
+        <w:keepNext w:val="0"/>
+        <w:keepLines w:val="0"/>
+        <w:widowControl w:val="0"/>
+        <w:ind w:left="0" w:firstLine="0"/>
         <w:rPr/>
       </w:pPr>
       <w:r>
         <w:rPr>
           <w:rtl w:val="0"/>
         </w:rPr>
-        <w:tab/>
-        <w:tab/>
+      </w:r>
+    </w:p>
+    <w:p>
+      <w:pPr>
+        <w:keepNext w:val="0"/>
+        <w:keepLines w:val="0"/>
+        <w:widowControl w:val="0"/>
+        <w:ind w:left="1440" w:firstLine="0"/>
+        <w:rPr/>
+      </w:pPr>
+      <w:r>
+        <w:rPr>
+          <w:rtl w:val="0"/>
+        </w:rPr>
+        <w:t xml:space="preserve">After his development is finished, he pulls a request for merging this branch to development branch, the implementation leader or QA leader will review the code. When merge is done, the related issue will be closed. This issue mechanism is applied to cases of bug fix. After all development is finished, we will do test on test branch, and use main branch for release after all tests are passed. </w:t>
+      </w:r>
+    </w:p>
+    <w:p>
+      <w:pPr>
+        <w:keepNext w:val="0"/>
+        <w:keepLines w:val="0"/>
+        <w:widowControl w:val="0"/>
+        <w:ind w:left="1440" w:firstLine="0"/>
+        <w:rPr/>
+      </w:pPr>
+      <w:r>
+        <w:rPr>
+          <w:rtl w:val="0"/>
+        </w:rPr>
+      </w:r>
+    </w:p>
+    <w:p>
+      <w:pPr>
+        <w:keepNext w:val="0"/>
+        <w:keepLines w:val="0"/>
+        <w:widowControl w:val="0"/>
+        <w:ind w:left="1440" w:firstLine="0"/>
+        <w:rPr/>
+      </w:pPr>
+      <w:r>
+        <w:rPr/>
+        <w:drawing>
+          <wp:anchor allowOverlap="1" behindDoc="0" distB="0" distT="0" distL="0" distR="0" hidden="0" layoutInCell="1" locked="0" relativeHeight="0" simplePos="0">
+            <wp:simplePos x="0" y="0"/>
+            <wp:positionH relativeFrom="page">
+              <wp:posOffset>3005138</wp:posOffset>
+            </wp:positionH>
+            <wp:positionV relativeFrom="page">
+              <wp:posOffset>2686050</wp:posOffset>
+            </wp:positionV>
+            <wp:extent cx="2224088" cy="2747984"/>
+            <wp:effectExtent b="0" l="0" r="0" t="0"/>
+            <wp:wrapTopAndBottom distB="0" distT="0"/>
+            <wp:docPr id="1" name="image3.png"/>
+            <a:graphic>
+              <a:graphicData uri="http://schemas.openxmlformats.org/drawingml/2006/picture">
+                <pic:pic>
+                  <pic:nvPicPr>
+                    <pic:cNvPr id="0" name="image3.png"/>
+                    <pic:cNvPicPr preferRelativeResize="0"/>
+                  </pic:nvPicPr>
+                  <pic:blipFill>
+                    <a:blip r:embed="rId7"/>
+                    <a:srcRect b="0" l="0" r="0" t="0"/>
+                    <a:stretch>
+                      <a:fillRect/>
+                    </a:stretch>
+                  </pic:blipFill>
+                  <pic:spPr>
+                    <a:xfrm>
+                      <a:off x="0" y="0"/>
+                      <a:ext cx="2224088" cy="2747984"/>
+                    </a:xfrm>
+                    <a:prstGeom prst="rect"/>
+                    <a:ln/>
+                  </pic:spPr>
+                </pic:pic>
+              </a:graphicData>
+            </a:graphic>
+          </wp:anchor>
+        </w:drawing>
+      </w:r>
+      <w:r>
+        <w:rPr>
+          <w:rtl w:val="0"/>
+        </w:rPr>
       </w:r>
     </w:p>
     <w:p>
@@ -6138,7 +6377,7 @@
         <w:widowControl w:val="0"/>
         <w:numPr>
           <w:ilvl w:val="1"/>
-          <w:numId w:val="2"/>
+          <w:numId w:val="3"/>
         </w:numPr>
         <w:ind w:left="1440" w:hanging="360"/>
         <w:rPr>
@@ -6222,7 +6461,7 @@
         <w:widowControl w:val="0"/>
         <w:numPr>
           <w:ilvl w:val="0"/>
-          <w:numId w:val="2"/>
+          <w:numId w:val="3"/>
         </w:numPr>
         <w:pBdr>
           <w:top w:space="0" w:sz="0" w:val="nil"/>
@@ -6253,7 +6492,7 @@
         <w:widowControl w:val="0"/>
         <w:numPr>
           <w:ilvl w:val="1"/>
-          <w:numId w:val="2"/>
+          <w:numId w:val="3"/>
         </w:numPr>
         <w:pBdr>
           <w:top w:space="0" w:sz="0" w:val="nil"/>
@@ -6336,7 +6575,7 @@
       <w:tr>
         <w:trPr>
           <w:cantSplit w:val="0"/>
-          <w:tblHeader w:val="0"/>
+          <w:tblHeader w:val="1"/>
         </w:trPr>
         <w:tc>
           <w:tcPr>
@@ -6831,7 +7070,7 @@
         <w:pageBreakBefore w:val="0"/>
         <w:numPr>
           <w:ilvl w:val="1"/>
-          <w:numId w:val="2"/>
+          <w:numId w:val="3"/>
         </w:numPr>
         <w:pBdr>
           <w:top w:space="0" w:sz="0" w:val="nil"/>
@@ -6929,7 +7168,7 @@
         <w:widowControl w:val="0"/>
         <w:numPr>
           <w:ilvl w:val="1"/>
-          <w:numId w:val="2"/>
+          <w:numId w:val="3"/>
         </w:numPr>
         <w:ind w:left="1440" w:hanging="360"/>
         <w:rPr>
@@ -7041,7 +7280,7 @@
         <w:widowControl w:val="0"/>
         <w:numPr>
           <w:ilvl w:val="1"/>
-          <w:numId w:val="2"/>
+          <w:numId w:val="3"/>
         </w:numPr>
         <w:pBdr>
           <w:top w:space="0" w:sz="0" w:val="nil"/>
@@ -7168,7 +7407,7 @@
         <w:rPr>
           <w:rtl w:val="0"/>
         </w:rPr>
-        <w:t xml:space="preserve">Another manual testing will be performed by the QA leader after merging into the develop branch. And integration tests will be written by the QA leader. All tests will be run using Jest. Critical bug testing will be performed on the develop branch by DeepScan.io</w:t>
+        <w:t xml:space="preserve">Another manual testing will be performed by the QA leader after merging into the develop branch. And integration tests will be written by the QA leader. All tests will be run using Jest. Critical bug testing will be performed on the test branch by DeepScan.io</w:t>
       </w:r>
     </w:p>
     <w:p>
@@ -7180,7 +7419,7 @@
         <w:widowControl w:val="0"/>
         <w:numPr>
           <w:ilvl w:val="1"/>
-          <w:numId w:val="2"/>
+          <w:numId w:val="3"/>
         </w:numPr>
         <w:pBdr>
           <w:top w:space="0" w:sz="0" w:val="nil"/>
@@ -7302,7 +7541,7 @@
         <w:widowControl w:val="0"/>
         <w:numPr>
           <w:ilvl w:val="0"/>
-          <w:numId w:val="2"/>
+          <w:numId w:val="3"/>
         </w:numPr>
         <w:pBdr>
           <w:top w:space="0" w:sz="0" w:val="nil"/>
@@ -7382,7 +7621,7 @@
         <w:widowControl w:val="0"/>
         <w:numPr>
           <w:ilvl w:val="0"/>
-          <w:numId w:val="2"/>
+          <w:numId w:val="3"/>
         </w:numPr>
         <w:pBdr>
           <w:top w:space="0" w:sz="0" w:val="nil"/>
@@ -7627,6 +7866,116 @@
   <w:abstractNum w:abstractNumId="2">
     <w:lvl w:ilvl="0">
       <w:start w:val="1"/>
+      <w:numFmt w:val="bullet"/>
+      <w:lvlText w:val="●"/>
+      <w:lvlJc w:val="left"/>
+      <w:pPr>
+        <w:ind w:left="2160" w:hanging="360"/>
+      </w:pPr>
+      <w:rPr>
+        <w:u w:val="none"/>
+      </w:rPr>
+    </w:lvl>
+    <w:lvl w:ilvl="1">
+      <w:start w:val="1"/>
+      <w:numFmt w:val="bullet"/>
+      <w:lvlText w:val="○"/>
+      <w:lvlJc w:val="left"/>
+      <w:pPr>
+        <w:ind w:left="2880" w:hanging="360"/>
+      </w:pPr>
+      <w:rPr>
+        <w:u w:val="none"/>
+      </w:rPr>
+    </w:lvl>
+    <w:lvl w:ilvl="2">
+      <w:start w:val="1"/>
+      <w:numFmt w:val="bullet"/>
+      <w:lvlText w:val="■"/>
+      <w:lvlJc w:val="left"/>
+      <w:pPr>
+        <w:ind w:left="3600" w:hanging="360"/>
+      </w:pPr>
+      <w:rPr>
+        <w:u w:val="none"/>
+      </w:rPr>
+    </w:lvl>
+    <w:lvl w:ilvl="3">
+      <w:start w:val="1"/>
+      <w:numFmt w:val="bullet"/>
+      <w:lvlText w:val="●"/>
+      <w:lvlJc w:val="left"/>
+      <w:pPr>
+        <w:ind w:left="4320" w:hanging="360"/>
+      </w:pPr>
+      <w:rPr>
+        <w:u w:val="none"/>
+      </w:rPr>
+    </w:lvl>
+    <w:lvl w:ilvl="4">
+      <w:start w:val="1"/>
+      <w:numFmt w:val="bullet"/>
+      <w:lvlText w:val="○"/>
+      <w:lvlJc w:val="left"/>
+      <w:pPr>
+        <w:ind w:left="5040" w:hanging="360"/>
+      </w:pPr>
+      <w:rPr>
+        <w:u w:val="none"/>
+      </w:rPr>
+    </w:lvl>
+    <w:lvl w:ilvl="5">
+      <w:start w:val="1"/>
+      <w:numFmt w:val="bullet"/>
+      <w:lvlText w:val="■"/>
+      <w:lvlJc w:val="left"/>
+      <w:pPr>
+        <w:ind w:left="5760" w:hanging="360"/>
+      </w:pPr>
+      <w:rPr>
+        <w:u w:val="none"/>
+      </w:rPr>
+    </w:lvl>
+    <w:lvl w:ilvl="6">
+      <w:start w:val="1"/>
+      <w:numFmt w:val="bullet"/>
+      <w:lvlText w:val="●"/>
+      <w:lvlJc w:val="left"/>
+      <w:pPr>
+        <w:ind w:left="6480" w:hanging="360"/>
+      </w:pPr>
+      <w:rPr>
+        <w:u w:val="none"/>
+      </w:rPr>
+    </w:lvl>
+    <w:lvl w:ilvl="7">
+      <w:start w:val="1"/>
+      <w:numFmt w:val="bullet"/>
+      <w:lvlText w:val="○"/>
+      <w:lvlJc w:val="left"/>
+      <w:pPr>
+        <w:ind w:left="7200" w:hanging="360"/>
+      </w:pPr>
+      <w:rPr>
+        <w:u w:val="none"/>
+      </w:rPr>
+    </w:lvl>
+    <w:lvl w:ilvl="8">
+      <w:start w:val="1"/>
+      <w:numFmt w:val="bullet"/>
+      <w:lvlText w:val="■"/>
+      <w:lvlJc w:val="left"/>
+      <w:pPr>
+        <w:ind w:left="7920" w:hanging="360"/>
+      </w:pPr>
+      <w:rPr>
+        <w:u w:val="none"/>
+      </w:rPr>
+    </w:lvl>
+  </w:abstractNum>
+  <w:abstractNum w:abstractNumId="3">
+    <w:lvl w:ilvl="0">
+      <w:start w:val="1"/>
       <w:numFmt w:val="decimal"/>
       <w:lvlText w:val="%1."/>
       <w:lvlJc w:val="left"/>
@@ -7734,7 +8083,7 @@
       </w:rPr>
     </w:lvl>
   </w:abstractNum>
-  <w:abstractNum w:abstractNumId="3">
+  <w:abstractNum w:abstractNumId="4">
     <w:lvl w:ilvl="0">
       <w:start w:val="1"/>
       <w:numFmt w:val="lowerLetter"/>
@@ -7852,6 +8201,9 @@
   </w:num>
   <w:num w:numId="3">
     <w:abstractNumId w:val="3"/>
+  </w:num>
+  <w:num w:numId="4">
+    <w:abstractNumId w:val="4"/>
   </w:num>
 </w:numbering>
 </file>

</xml_diff>